<commit_message>
Completed questions for laba 6 in network
</commit_message>
<xml_diff>
--- a/СГТУ 6 сем/сети/Кузнецов_ИВЧТ_6.docx
+++ b/СГТУ 6 сем/сети/Кузнецов_ИВЧТ_6.docx
@@ -477,6 +477,7 @@
       </w:pPr>
       <w:r>
         <w:rPr>
+          <w:noProof/>
           <w:sz w:val="28"/>
           <w:szCs w:val="28"/>
           <w:lang w:val="en-US"/>
@@ -529,6 +530,7 @@
       </w:pPr>
       <w:r>
         <w:rPr>
+          <w:noProof/>
           <w:sz w:val="28"/>
           <w:szCs w:val="28"/>
           <w:lang w:val="en-US"/>
@@ -625,6 +627,7 @@
       </w:pPr>
       <w:r>
         <w:rPr>
+          <w:noProof/>
           <w:sz w:val="28"/>
           <w:szCs w:val="28"/>
           <w:lang w:val="en-US"/>
@@ -693,6 +696,7 @@
       </w:pPr>
       <w:r>
         <w:rPr>
+          <w:noProof/>
           <w:sz w:val="28"/>
           <w:szCs w:val="28"/>
         </w:rPr>
@@ -743,6 +747,7 @@
       </w:pPr>
       <w:r>
         <w:rPr>
+          <w:noProof/>
           <w:sz w:val="28"/>
           <w:szCs w:val="28"/>
         </w:rPr>
@@ -814,6 +819,7 @@
       </w:pPr>
       <w:r>
         <w:rPr>
+          <w:noProof/>
           <w:sz w:val="28"/>
           <w:szCs w:val="28"/>
         </w:rPr>
@@ -895,6 +901,7 @@
       </w:pPr>
       <w:r>
         <w:rPr>
+          <w:noProof/>
           <w:sz w:val="28"/>
           <w:szCs w:val="28"/>
           <w:lang w:val="en-US"/>
@@ -1008,6 +1015,7 @@
       </w:pPr>
       <w:r>
         <w:rPr>
+          <w:noProof/>
           <w:sz w:val="28"/>
           <w:szCs w:val="28"/>
           <w:lang w:val="en-US"/>
@@ -1060,6 +1068,7 @@
       </w:pPr>
       <w:r>
         <w:rPr>
+          <w:noProof/>
           <w:sz w:val="28"/>
           <w:szCs w:val="28"/>
           <w:lang w:val="en-US"/>
@@ -1161,6 +1170,7 @@
       </w:pPr>
       <w:r>
         <w:rPr>
+          <w:noProof/>
           <w:sz w:val="28"/>
           <w:szCs w:val="28"/>
         </w:rPr>
@@ -1212,6 +1222,7 @@
       </w:pPr>
       <w:r>
         <w:rPr>
+          <w:noProof/>
           <w:sz w:val="28"/>
           <w:szCs w:val="28"/>
           <w:lang w:val="en-US"/>
@@ -1379,6 +1390,7 @@
       </w:pPr>
       <w:r>
         <w:rPr>
+          <w:noProof/>
           <w:sz w:val="28"/>
           <w:szCs w:val="28"/>
         </w:rPr>
@@ -1429,6 +1441,7 @@
       </w:pPr>
       <w:r>
         <w:rPr>
+          <w:noProof/>
           <w:sz w:val="28"/>
           <w:szCs w:val="28"/>
         </w:rPr>
@@ -1480,6 +1493,7 @@
       </w:pPr>
       <w:r>
         <w:rPr>
+          <w:noProof/>
           <w:sz w:val="28"/>
           <w:szCs w:val="28"/>
         </w:rPr>
@@ -1551,6 +1565,7 @@
       </w:pPr>
       <w:r>
         <w:rPr>
+          <w:noProof/>
           <w:sz w:val="28"/>
           <w:szCs w:val="28"/>
         </w:rPr>
@@ -1631,6 +1646,7 @@
       </w:pPr>
       <w:r>
         <w:rPr>
+          <w:noProof/>
           <w:sz w:val="28"/>
           <w:szCs w:val="28"/>
           <w:lang w:val="en-US"/>
@@ -1712,6 +1728,7 @@
       </w:pPr>
       <w:r>
         <w:rPr>
+          <w:noProof/>
           <w:sz w:val="28"/>
           <w:szCs w:val="28"/>
         </w:rPr>
@@ -1762,6 +1779,7 @@
       </w:pPr>
       <w:r>
         <w:rPr>
+          <w:noProof/>
           <w:sz w:val="28"/>
           <w:szCs w:val="28"/>
         </w:rPr>
@@ -1851,6 +1869,7 @@
       </w:pPr>
       <w:r>
         <w:rPr>
+          <w:noProof/>
           <w:sz w:val="28"/>
           <w:szCs w:val="28"/>
         </w:rPr>
@@ -1923,6 +1942,7 @@
       </w:pPr>
       <w:r>
         <w:rPr>
+          <w:noProof/>
           <w:sz w:val="28"/>
           <w:szCs w:val="28"/>
         </w:rPr>
@@ -1996,6 +2016,7 @@
       </w:pPr>
       <w:r>
         <w:rPr>
+          <w:noProof/>
           <w:sz w:val="28"/>
           <w:szCs w:val="28"/>
         </w:rPr>
@@ -2046,6 +2067,7 @@
       </w:pPr>
       <w:r>
         <w:rPr>
+          <w:noProof/>
           <w:sz w:val="28"/>
           <w:szCs w:val="28"/>
         </w:rPr>
@@ -2126,6 +2148,7 @@
       </w:pPr>
       <w:r>
         <w:rPr>
+          <w:noProof/>
           <w:sz w:val="28"/>
           <w:szCs w:val="28"/>
           <w:lang w:val="en-US"/>
@@ -2208,6 +2231,7 @@
       </w:pPr>
       <w:r>
         <w:rPr>
+          <w:noProof/>
           <w:sz w:val="28"/>
           <w:szCs w:val="28"/>
           <w:lang w:val="en-US"/>
@@ -2328,6 +2352,7 @@
       </w:pPr>
       <w:r>
         <w:rPr>
+          <w:noProof/>
           <w:sz w:val="28"/>
           <w:szCs w:val="28"/>
         </w:rPr>
@@ -2423,6 +2448,7 @@
       </w:pPr>
       <w:r>
         <w:rPr>
+          <w:noProof/>
           <w:sz w:val="28"/>
           <w:szCs w:val="28"/>
         </w:rPr>
@@ -2494,6 +2520,7 @@
       </w:pPr>
       <w:r>
         <w:rPr>
+          <w:noProof/>
           <w:sz w:val="28"/>
           <w:szCs w:val="28"/>
         </w:rPr>
@@ -2596,6 +2623,7 @@
       </w:pPr>
       <w:r>
         <w:rPr>
+          <w:noProof/>
           <w:sz w:val="28"/>
           <w:szCs w:val="28"/>
         </w:rPr>
@@ -2691,6 +2719,7 @@
       </w:pPr>
       <w:r>
         <w:rPr>
+          <w:noProof/>
           <w:sz w:val="28"/>
           <w:szCs w:val="28"/>
         </w:rPr>
@@ -2779,6 +2808,7 @@
       </w:pPr>
       <w:r>
         <w:rPr>
+          <w:noProof/>
           <w:sz w:val="28"/>
           <w:szCs w:val="28"/>
         </w:rPr>
@@ -2830,6 +2860,7 @@
       </w:pPr>
       <w:r>
         <w:rPr>
+          <w:noProof/>
           <w:sz w:val="28"/>
           <w:szCs w:val="28"/>
         </w:rPr>
@@ -2881,6 +2912,7 @@
       </w:pPr>
       <w:r>
         <w:rPr>
+          <w:noProof/>
           <w:sz w:val="28"/>
           <w:szCs w:val="28"/>
         </w:rPr>
@@ -2954,6 +2986,7 @@
       </w:pPr>
       <w:r>
         <w:rPr>
+          <w:noProof/>
           <w:sz w:val="28"/>
           <w:szCs w:val="28"/>
         </w:rPr>
@@ -3005,6 +3038,7 @@
       </w:pPr>
       <w:r>
         <w:rPr>
+          <w:noProof/>
           <w:sz w:val="28"/>
           <w:szCs w:val="28"/>
         </w:rPr>
@@ -3056,6 +3090,7 @@
       </w:pPr>
       <w:r>
         <w:rPr>
+          <w:noProof/>
           <w:sz w:val="28"/>
           <w:szCs w:val="28"/>
         </w:rPr>
@@ -3138,6 +3173,7 @@
       </w:pPr>
       <w:r>
         <w:rPr>
+          <w:noProof/>
           <w:sz w:val="28"/>
           <w:szCs w:val="28"/>
           <w:lang w:val="en-US"/>
@@ -3191,6 +3227,7 @@
       </w:pPr>
       <w:r>
         <w:rPr>
+          <w:noProof/>
           <w:sz w:val="28"/>
           <w:szCs w:val="28"/>
           <w:lang w:val="en-US"/>
@@ -3245,6 +3282,7 @@
       </w:pPr>
       <w:r>
         <w:rPr>
+          <w:noProof/>
           <w:sz w:val="28"/>
           <w:szCs w:val="28"/>
           <w:lang w:val="en-US"/>
@@ -3310,15 +3348,36 @@
         <w:rPr>
           <w:sz w:val="28"/>
           <w:szCs w:val="28"/>
+        </w:rPr>
+      </w:pPr>
+      <w:r>
+        <w:rPr>
+          <w:sz w:val="28"/>
+          <w:szCs w:val="28"/>
+        </w:rPr>
+        <w:t xml:space="preserve">Настойка </w:t>
+      </w:r>
+      <w:r>
+        <w:rPr>
+          <w:sz w:val="28"/>
+          <w:szCs w:val="28"/>
           <w:lang w:val="en-US"/>
         </w:rPr>
-      </w:pPr>
-      <w:r>
-        <w:rPr>
-          <w:sz w:val="28"/>
-          <w:szCs w:val="28"/>
-        </w:rPr>
-        <w:t xml:space="preserve">Настойка </w:t>
+        <w:t>rip</w:t>
+      </w:r>
+      <w:r>
+        <w:rPr>
+          <w:sz w:val="28"/>
+          <w:szCs w:val="28"/>
+        </w:rPr>
+        <w:t xml:space="preserve"> </w:t>
+      </w:r>
+      <w:r>
+        <w:rPr>
+          <w:sz w:val="28"/>
+          <w:szCs w:val="28"/>
+        </w:rPr>
+        <w:t xml:space="preserve">на </w:t>
       </w:r>
       <w:r>
         <w:rPr>
@@ -3326,22 +3385,14 @@
           <w:szCs w:val="28"/>
           <w:lang w:val="en-US"/>
         </w:rPr>
-        <w:t xml:space="preserve">rip </w:t>
-      </w:r>
-      <w:r>
-        <w:rPr>
-          <w:sz w:val="28"/>
-          <w:szCs w:val="28"/>
-        </w:rPr>
-        <w:t xml:space="preserve">на </w:t>
-      </w:r>
-      <w:r>
-        <w:rPr>
-          <w:sz w:val="28"/>
-          <w:szCs w:val="28"/>
-          <w:lang w:val="en-US"/>
-        </w:rPr>
-        <w:t>router 2</w:t>
+        <w:t>router</w:t>
+      </w:r>
+      <w:r>
+        <w:rPr>
+          <w:sz w:val="28"/>
+          <w:szCs w:val="28"/>
+        </w:rPr>
+        <w:t xml:space="preserve"> 2</w:t>
       </w:r>
     </w:p>
     <w:p>
@@ -3372,6 +3423,7 @@
       </w:pPr>
       <w:r>
         <w:rPr>
+          <w:noProof/>
           <w:sz w:val="28"/>
           <w:szCs w:val="28"/>
         </w:rPr>
@@ -3429,7 +3481,6 @@
         <w:rPr>
           <w:sz w:val="28"/>
           <w:szCs w:val="28"/>
-          <w:lang w:val="en-US"/>
         </w:rPr>
       </w:pPr>
       <w:r>
@@ -3469,6 +3520,7 @@
       </w:pPr>
       <w:r>
         <w:rPr>
+          <w:noProof/>
           <w:sz w:val="28"/>
           <w:szCs w:val="28"/>
         </w:rPr>
@@ -3598,6 +3650,7 @@
       </w:pPr>
       <w:r>
         <w:rPr>
+          <w:noProof/>
           <w:sz w:val="28"/>
           <w:szCs w:val="28"/>
           <w:lang w:val="en-US"/>
@@ -3651,6 +3704,7 @@
       </w:pPr>
       <w:r>
         <w:rPr>
+          <w:noProof/>
           <w:sz w:val="28"/>
           <w:szCs w:val="28"/>
           <w:lang w:val="en-US"/>
@@ -3725,6 +3779,7 @@
       </w:pPr>
       <w:r>
         <w:rPr>
+          <w:noProof/>
           <w:sz w:val="28"/>
           <w:szCs w:val="28"/>
         </w:rPr>
@@ -3797,6 +3852,7 @@
       </w:pPr>
       <w:r>
         <w:rPr>
+          <w:noProof/>
           <w:sz w:val="28"/>
           <w:szCs w:val="28"/>
         </w:rPr>
@@ -3905,6 +3961,7 @@
       </w:pPr>
       <w:r>
         <w:rPr>
+          <w:noProof/>
           <w:sz w:val="28"/>
           <w:szCs w:val="28"/>
         </w:rPr>
@@ -3985,6 +4042,7 @@
       </w:pPr>
       <w:r>
         <w:rPr>
+          <w:noProof/>
           <w:sz w:val="28"/>
           <w:szCs w:val="28"/>
         </w:rPr>
@@ -4076,11 +4134,11 @@
         <w:rPr>
           <w:sz w:val="28"/>
           <w:szCs w:val="28"/>
-          <w:lang w:val="en-US"/>
-        </w:rPr>
-      </w:pPr>
-      <w:r>
-        <w:rPr>
+        </w:rPr>
+      </w:pPr>
+      <w:r>
+        <w:rPr>
+          <w:noProof/>
           <w:sz w:val="28"/>
           <w:szCs w:val="28"/>
           <w:lang w:val="en-US"/>
@@ -4122,6 +4180,1522 @@
         </w:drawing>
       </w:r>
     </w:p>
+    <w:p>
+      <w:pPr>
+        <w:spacing w:line="240" w:lineRule="auto"/>
+        <w:ind w:left="360"/>
+        <w:rPr>
+          <w:sz w:val="28"/>
+          <w:szCs w:val="28"/>
+          <w:lang w:val="en-US"/>
+        </w:rPr>
+      </w:pPr>
+    </w:p>
+    <w:p>
+      <w:pPr>
+        <w:spacing w:line="240" w:lineRule="auto"/>
+        <w:ind w:left="360"/>
+        <w:rPr>
+          <w:sz w:val="28"/>
+          <w:szCs w:val="28"/>
+          <w:lang w:val="en-US"/>
+        </w:rPr>
+      </w:pPr>
+      <w:r>
+        <w:rPr>
+          <w:sz w:val="28"/>
+          <w:szCs w:val="28"/>
+        </w:rPr>
+        <w:t>Вопросы</w:t>
+      </w:r>
+    </w:p>
+    <w:p>
+      <w:pPr>
+        <w:numPr>
+          <w:ilvl w:val="0"/>
+          <w:numId w:val="24"/>
+        </w:numPr>
+        <w:spacing w:line="240" w:lineRule="auto"/>
+        <w:rPr>
+          <w:sz w:val="28"/>
+          <w:szCs w:val="28"/>
+        </w:rPr>
+      </w:pPr>
+      <w:r>
+        <w:rPr>
+          <w:sz w:val="28"/>
+          <w:szCs w:val="28"/>
+        </w:rPr>
+        <w:t>Что такое динамический протокол маршрутизации на основе технологии вектора расстояния?</w:t>
+      </w:r>
+    </w:p>
+    <w:p>
+      <w:pPr>
+        <w:spacing w:line="240" w:lineRule="auto"/>
+        <w:ind w:left="709"/>
+        <w:rPr>
+          <w:sz w:val="28"/>
+          <w:szCs w:val="28"/>
+        </w:rPr>
+      </w:pPr>
+      <w:r>
+        <w:rPr>
+          <w:sz w:val="28"/>
+          <w:szCs w:val="28"/>
+        </w:rPr>
+        <w:t>маршрутизаторы периодически обмениваются информацией о доступных сетях и расстоянии до них</w:t>
+      </w:r>
+    </w:p>
+    <w:p>
+      <w:pPr>
+        <w:numPr>
+          <w:ilvl w:val="0"/>
+          <w:numId w:val="24"/>
+        </w:numPr>
+        <w:spacing w:line="240" w:lineRule="auto"/>
+        <w:rPr>
+          <w:sz w:val="28"/>
+          <w:szCs w:val="28"/>
+        </w:rPr>
+      </w:pPr>
+      <w:r>
+        <w:rPr>
+          <w:sz w:val="28"/>
+          <w:szCs w:val="28"/>
+        </w:rPr>
+        <w:t>Какие существуют протоколы маршрутизации на основе технологии вектора расстояния?</w:t>
+      </w:r>
+    </w:p>
+    <w:p>
+      <w:pPr>
+        <w:pStyle w:val="aa"/>
+        <w:spacing w:before="0" w:beforeAutospacing="0" w:after="0" w:afterAutospacing="0"/>
+        <w:ind w:left="1069"/>
+        <w:rPr>
+          <w:rFonts w:ascii="Segoe UI" w:hAnsi="Segoe UI" w:cs="Segoe UI"/>
+          <w:color w:val="404040"/>
+          <w:lang w:val="en-US"/>
+        </w:rPr>
+      </w:pPr>
+      <w:r>
+        <w:rPr>
+          <w:rStyle w:val="ab"/>
+          <w:rFonts w:ascii="Segoe UI" w:hAnsi="Segoe UI" w:cs="Segoe UI"/>
+          <w:color w:val="404040"/>
+          <w:lang w:val="en-US"/>
+        </w:rPr>
+        <w:t>RIP (Routing Information Protocol)</w:t>
+      </w:r>
+      <w:r>
+        <w:rPr>
+          <w:rFonts w:ascii="Segoe UI" w:hAnsi="Segoe UI" w:cs="Segoe UI"/>
+          <w:color w:val="404040"/>
+          <w:lang w:val="en-US"/>
+        </w:rPr>
+        <w:t xml:space="preserve"> – </w:t>
+      </w:r>
+      <w:r>
+        <w:rPr>
+          <w:rFonts w:ascii="Segoe UI" w:hAnsi="Segoe UI" w:cs="Segoe UI"/>
+          <w:color w:val="404040"/>
+        </w:rPr>
+        <w:t>версии</w:t>
+      </w:r>
+      <w:r>
+        <w:rPr>
+          <w:rFonts w:ascii="Segoe UI" w:hAnsi="Segoe UI" w:cs="Segoe UI"/>
+          <w:color w:val="404040"/>
+          <w:lang w:val="en-US"/>
+        </w:rPr>
+        <w:t xml:space="preserve"> RIPv1 </w:t>
+      </w:r>
+      <w:r>
+        <w:rPr>
+          <w:rFonts w:ascii="Segoe UI" w:hAnsi="Segoe UI" w:cs="Segoe UI"/>
+          <w:color w:val="404040"/>
+        </w:rPr>
+        <w:t>и</w:t>
+      </w:r>
+      <w:r>
+        <w:rPr>
+          <w:rFonts w:ascii="Segoe UI" w:hAnsi="Segoe UI" w:cs="Segoe UI"/>
+          <w:color w:val="404040"/>
+          <w:lang w:val="en-US"/>
+        </w:rPr>
+        <w:t xml:space="preserve"> RIPv2</w:t>
+      </w:r>
+    </w:p>
+    <w:p>
+      <w:pPr>
+        <w:pStyle w:val="aa"/>
+        <w:spacing w:before="0" w:beforeAutospacing="0" w:after="0" w:afterAutospacing="0"/>
+        <w:ind w:left="1069"/>
+        <w:rPr>
+          <w:rFonts w:ascii="Segoe UI" w:hAnsi="Segoe UI" w:cs="Segoe UI"/>
+          <w:color w:val="404040"/>
+          <w:lang w:val="en-US"/>
+        </w:rPr>
+      </w:pPr>
+      <w:r>
+        <w:rPr>
+          <w:rStyle w:val="ab"/>
+          <w:rFonts w:ascii="Segoe UI" w:hAnsi="Segoe UI" w:cs="Segoe UI"/>
+          <w:color w:val="404040"/>
+          <w:lang w:val="en-US"/>
+        </w:rPr>
+        <w:t>IGRP (Interior Gateway Routing Protocol)</w:t>
+      </w:r>
+      <w:r>
+        <w:rPr>
+          <w:rFonts w:ascii="Segoe UI" w:hAnsi="Segoe UI" w:cs="Segoe UI"/>
+          <w:color w:val="404040"/>
+          <w:lang w:val="en-US"/>
+        </w:rPr>
+        <w:t xml:space="preserve"> – </w:t>
+      </w:r>
+      <w:r>
+        <w:rPr>
+          <w:rFonts w:ascii="Segoe UI" w:hAnsi="Segoe UI" w:cs="Segoe UI"/>
+          <w:color w:val="404040"/>
+        </w:rPr>
+        <w:t>устарел</w:t>
+      </w:r>
+      <w:r>
+        <w:rPr>
+          <w:rFonts w:ascii="Segoe UI" w:hAnsi="Segoe UI" w:cs="Segoe UI"/>
+          <w:color w:val="404040"/>
+          <w:lang w:val="en-US"/>
+        </w:rPr>
+        <w:t xml:space="preserve">, </w:t>
+      </w:r>
+      <w:r>
+        <w:rPr>
+          <w:rFonts w:ascii="Segoe UI" w:hAnsi="Segoe UI" w:cs="Segoe UI"/>
+          <w:color w:val="404040"/>
+        </w:rPr>
+        <w:t>заменен</w:t>
+      </w:r>
+      <w:r>
+        <w:rPr>
+          <w:rFonts w:ascii="Segoe UI" w:hAnsi="Segoe UI" w:cs="Segoe UI"/>
+          <w:color w:val="404040"/>
+          <w:lang w:val="en-US"/>
+        </w:rPr>
+        <w:t xml:space="preserve"> EIGRP</w:t>
+      </w:r>
+    </w:p>
+    <w:p>
+      <w:pPr>
+        <w:pStyle w:val="aa"/>
+        <w:spacing w:before="0" w:beforeAutospacing="0" w:after="0" w:afterAutospacing="0"/>
+        <w:ind w:left="1069"/>
+        <w:rPr>
+          <w:rFonts w:ascii="Segoe UI" w:hAnsi="Segoe UI" w:cs="Segoe UI"/>
+          <w:color w:val="404040"/>
+          <w:lang w:val="en-US"/>
+        </w:rPr>
+      </w:pPr>
+      <w:r>
+        <w:rPr>
+          <w:rStyle w:val="ab"/>
+          <w:rFonts w:ascii="Segoe UI" w:hAnsi="Segoe UI" w:cs="Segoe UI"/>
+          <w:color w:val="404040"/>
+          <w:lang w:val="en-US"/>
+        </w:rPr>
+        <w:t>EIGRP (Enhanced Interior Gateway Routing Protocol)</w:t>
+      </w:r>
+      <w:r>
+        <w:rPr>
+          <w:rFonts w:ascii="Segoe UI" w:hAnsi="Segoe UI" w:cs="Segoe UI"/>
+          <w:color w:val="404040"/>
+          <w:lang w:val="en-US"/>
+        </w:rPr>
+        <w:t xml:space="preserve"> – </w:t>
+      </w:r>
+      <w:r>
+        <w:rPr>
+          <w:rFonts w:ascii="Segoe UI" w:hAnsi="Segoe UI" w:cs="Segoe UI"/>
+          <w:color w:val="404040"/>
+        </w:rPr>
+        <w:t>усовершенствованный</w:t>
+      </w:r>
+      <w:r>
+        <w:rPr>
+          <w:rFonts w:ascii="Segoe UI" w:hAnsi="Segoe UI" w:cs="Segoe UI"/>
+          <w:color w:val="404040"/>
+          <w:lang w:val="en-US"/>
+        </w:rPr>
+        <w:t xml:space="preserve"> DV-</w:t>
+      </w:r>
+      <w:r>
+        <w:rPr>
+          <w:rFonts w:ascii="Segoe UI" w:hAnsi="Segoe UI" w:cs="Segoe UI"/>
+          <w:color w:val="404040"/>
+        </w:rPr>
+        <w:t>протокол</w:t>
+      </w:r>
+      <w:r>
+        <w:rPr>
+          <w:rFonts w:ascii="Segoe UI" w:hAnsi="Segoe UI" w:cs="Segoe UI"/>
+          <w:color w:val="404040"/>
+          <w:lang w:val="en-US"/>
+        </w:rPr>
+        <w:t xml:space="preserve"> </w:t>
+      </w:r>
+      <w:r>
+        <w:rPr>
+          <w:rFonts w:ascii="Segoe UI" w:hAnsi="Segoe UI" w:cs="Segoe UI"/>
+          <w:color w:val="404040"/>
+        </w:rPr>
+        <w:t>с</w:t>
+      </w:r>
+      <w:r>
+        <w:rPr>
+          <w:rFonts w:ascii="Segoe UI" w:hAnsi="Segoe UI" w:cs="Segoe UI"/>
+          <w:color w:val="404040"/>
+          <w:lang w:val="en-US"/>
+        </w:rPr>
+        <w:t xml:space="preserve"> </w:t>
+      </w:r>
+      <w:r>
+        <w:rPr>
+          <w:rFonts w:ascii="Segoe UI" w:hAnsi="Segoe UI" w:cs="Segoe UI"/>
+          <w:color w:val="404040"/>
+        </w:rPr>
+        <w:t>гибридными</w:t>
+      </w:r>
+      <w:r>
+        <w:rPr>
+          <w:rFonts w:ascii="Segoe UI" w:hAnsi="Segoe UI" w:cs="Segoe UI"/>
+          <w:color w:val="404040"/>
+          <w:lang w:val="en-US"/>
+        </w:rPr>
+        <w:t xml:space="preserve"> </w:t>
+      </w:r>
+      <w:r>
+        <w:rPr>
+          <w:rFonts w:ascii="Segoe UI" w:hAnsi="Segoe UI" w:cs="Segoe UI"/>
+          <w:color w:val="404040"/>
+        </w:rPr>
+        <w:t>чертами</w:t>
+      </w:r>
+    </w:p>
+    <w:p>
+      <w:pPr>
+        <w:spacing w:line="240" w:lineRule="auto"/>
+        <w:ind w:left="709"/>
+        <w:rPr>
+          <w:sz w:val="28"/>
+          <w:szCs w:val="28"/>
+          <w:lang w:val="en-US"/>
+        </w:rPr>
+      </w:pPr>
+    </w:p>
+    <w:p>
+      <w:pPr>
+        <w:numPr>
+          <w:ilvl w:val="0"/>
+          <w:numId w:val="24"/>
+        </w:numPr>
+        <w:spacing w:line="240" w:lineRule="auto"/>
+        <w:rPr>
+          <w:sz w:val="28"/>
+          <w:szCs w:val="28"/>
+        </w:rPr>
+      </w:pPr>
+      <w:r>
+        <w:rPr>
+          <w:sz w:val="28"/>
+          <w:szCs w:val="28"/>
+        </w:rPr>
+        <w:t xml:space="preserve">На основе, какой информации протокол </w:t>
+      </w:r>
+      <w:r>
+        <w:rPr>
+          <w:sz w:val="28"/>
+          <w:szCs w:val="28"/>
+          <w:lang w:val="en-US"/>
+        </w:rPr>
+        <w:t>RIPv</w:t>
+      </w:r>
+      <w:r>
+        <w:rPr>
+          <w:sz w:val="28"/>
+          <w:szCs w:val="28"/>
+        </w:rPr>
+        <w:t>1 выставляет маски маршрутам в таблице маршрутизации?</w:t>
+      </w:r>
+    </w:p>
+    <w:p>
+      <w:pPr>
+        <w:spacing w:line="240" w:lineRule="auto"/>
+        <w:ind w:left="709"/>
+        <w:rPr>
+          <w:sz w:val="28"/>
+          <w:szCs w:val="28"/>
+        </w:rPr>
+      </w:pPr>
+      <w:r>
+        <w:rPr>
+          <w:sz w:val="28"/>
+          <w:szCs w:val="28"/>
+        </w:rPr>
+        <w:lastRenderedPageBreak/>
+        <w:t>Он использует </w:t>
+      </w:r>
+      <w:r>
+        <w:rPr>
+          <w:b/>
+          <w:bCs/>
+          <w:sz w:val="28"/>
+          <w:szCs w:val="28"/>
+        </w:rPr>
+        <w:t>классовые маски</w:t>
+      </w:r>
+    </w:p>
+    <w:p>
+      <w:pPr>
+        <w:numPr>
+          <w:ilvl w:val="0"/>
+          <w:numId w:val="24"/>
+        </w:numPr>
+        <w:spacing w:line="240" w:lineRule="auto"/>
+        <w:rPr>
+          <w:sz w:val="28"/>
+          <w:szCs w:val="28"/>
+        </w:rPr>
+      </w:pPr>
+      <w:r>
+        <w:rPr>
+          <w:sz w:val="28"/>
+          <w:szCs w:val="28"/>
+        </w:rPr>
+        <w:t xml:space="preserve">Какие таймеры использует протокол </w:t>
+      </w:r>
+      <w:r>
+        <w:rPr>
+          <w:sz w:val="28"/>
+          <w:szCs w:val="28"/>
+          <w:lang w:val="en-US"/>
+        </w:rPr>
+        <w:t>RIP</w:t>
+      </w:r>
+      <w:r>
+        <w:rPr>
+          <w:sz w:val="28"/>
+          <w:szCs w:val="28"/>
+        </w:rPr>
+        <w:t xml:space="preserve"> для уменьшения времени конвергенции и избегания сетевых петель?</w:t>
+      </w:r>
+    </w:p>
+    <w:p>
+      <w:pPr>
+        <w:numPr>
+          <w:ilvl w:val="0"/>
+          <w:numId w:val="26"/>
+        </w:numPr>
+        <w:spacing w:line="240" w:lineRule="auto"/>
+        <w:rPr>
+          <w:sz w:val="28"/>
+          <w:szCs w:val="28"/>
+        </w:rPr>
+      </w:pPr>
+      <w:r>
+        <w:rPr>
+          <w:b/>
+          <w:bCs/>
+          <w:sz w:val="28"/>
+          <w:szCs w:val="28"/>
+        </w:rPr>
+        <w:t>Update Timer</w:t>
+      </w:r>
+      <w:r>
+        <w:rPr>
+          <w:sz w:val="28"/>
+          <w:szCs w:val="28"/>
+        </w:rPr>
+        <w:t> (30 сек) – интервал отправки обновлений</w:t>
+      </w:r>
+    </w:p>
+    <w:p>
+      <w:pPr>
+        <w:numPr>
+          <w:ilvl w:val="0"/>
+          <w:numId w:val="26"/>
+        </w:numPr>
+        <w:spacing w:line="240" w:lineRule="auto"/>
+        <w:rPr>
+          <w:sz w:val="28"/>
+          <w:szCs w:val="28"/>
+        </w:rPr>
+      </w:pPr>
+      <w:r>
+        <w:rPr>
+          <w:b/>
+          <w:bCs/>
+          <w:sz w:val="28"/>
+          <w:szCs w:val="28"/>
+        </w:rPr>
+        <w:t>Invalid Timer</w:t>
+      </w:r>
+      <w:r>
+        <w:rPr>
+          <w:sz w:val="28"/>
+          <w:szCs w:val="28"/>
+        </w:rPr>
+        <w:t> (180 сек) – время, после которого маршрут считается недействительным, если не было обновлений</w:t>
+      </w:r>
+    </w:p>
+    <w:p>
+      <w:pPr>
+        <w:numPr>
+          <w:ilvl w:val="0"/>
+          <w:numId w:val="26"/>
+        </w:numPr>
+        <w:spacing w:line="240" w:lineRule="auto"/>
+        <w:rPr>
+          <w:sz w:val="28"/>
+          <w:szCs w:val="28"/>
+        </w:rPr>
+      </w:pPr>
+      <w:r>
+        <w:rPr>
+          <w:b/>
+          <w:bCs/>
+          <w:sz w:val="28"/>
+          <w:szCs w:val="28"/>
+        </w:rPr>
+        <w:t>Holddown Timer</w:t>
+      </w:r>
+      <w:r>
+        <w:rPr>
+          <w:sz w:val="28"/>
+          <w:szCs w:val="28"/>
+        </w:rPr>
+        <w:t> (180 сек) – время "заморозки" маршрута после его потери</w:t>
+      </w:r>
+    </w:p>
+    <w:p>
+      <w:pPr>
+        <w:numPr>
+          <w:ilvl w:val="0"/>
+          <w:numId w:val="26"/>
+        </w:numPr>
+        <w:spacing w:line="240" w:lineRule="auto"/>
+        <w:rPr>
+          <w:sz w:val="28"/>
+          <w:szCs w:val="28"/>
+        </w:rPr>
+      </w:pPr>
+      <w:r>
+        <w:rPr>
+          <w:b/>
+          <w:bCs/>
+          <w:sz w:val="28"/>
+          <w:szCs w:val="28"/>
+        </w:rPr>
+        <w:t>Flush Timer</w:t>
+      </w:r>
+      <w:r>
+        <w:rPr>
+          <w:sz w:val="28"/>
+          <w:szCs w:val="28"/>
+        </w:rPr>
+        <w:t> (240 сек) – время удаления маршрута из таблицы, если он не обновляется</w:t>
+      </w:r>
+    </w:p>
+    <w:p>
+      <w:pPr>
+        <w:numPr>
+          <w:ilvl w:val="0"/>
+          <w:numId w:val="24"/>
+        </w:numPr>
+        <w:spacing w:line="240" w:lineRule="auto"/>
+        <w:rPr>
+          <w:sz w:val="28"/>
+          <w:szCs w:val="28"/>
+        </w:rPr>
+      </w:pPr>
+      <w:r>
+        <w:rPr>
+          <w:sz w:val="28"/>
+          <w:szCs w:val="28"/>
+        </w:rPr>
+        <w:t xml:space="preserve">В чем отличие пакетов модификации информации маршрутизации протоколов </w:t>
+      </w:r>
+      <w:r>
+        <w:rPr>
+          <w:sz w:val="28"/>
+          <w:szCs w:val="28"/>
+          <w:lang w:val="en-US"/>
+        </w:rPr>
+        <w:t>RIPv</w:t>
+      </w:r>
+      <w:r>
+        <w:rPr>
+          <w:sz w:val="28"/>
+          <w:szCs w:val="28"/>
+        </w:rPr>
+        <w:t xml:space="preserve">1 и </w:t>
+      </w:r>
+      <w:r>
+        <w:rPr>
+          <w:sz w:val="28"/>
+          <w:szCs w:val="28"/>
+          <w:lang w:val="en-US"/>
+        </w:rPr>
+        <w:t>RIPv</w:t>
+      </w:r>
+      <w:r>
+        <w:rPr>
+          <w:sz w:val="28"/>
+          <w:szCs w:val="28"/>
+        </w:rPr>
+        <w:t xml:space="preserve">2. </w:t>
+      </w:r>
+    </w:p>
+    <w:p>
+      <w:pPr>
+        <w:pStyle w:val="aa"/>
+        <w:spacing w:before="0" w:beforeAutospacing="0" w:after="60" w:afterAutospacing="0"/>
+        <w:ind w:left="1069"/>
+        <w:rPr>
+          <w:rFonts w:ascii="Segoe UI" w:hAnsi="Segoe UI" w:cs="Segoe UI"/>
+          <w:color w:val="404040"/>
+        </w:rPr>
+      </w:pPr>
+      <w:r>
+        <w:rPr>
+          <w:rStyle w:val="ab"/>
+          <w:rFonts w:ascii="Segoe UI" w:hAnsi="Segoe UI" w:cs="Segoe UI"/>
+          <w:color w:val="404040"/>
+        </w:rPr>
+        <w:t>RIPv1</w:t>
+      </w:r>
+      <w:r>
+        <w:rPr>
+          <w:rFonts w:ascii="Segoe UI" w:hAnsi="Segoe UI" w:cs="Segoe UI"/>
+          <w:color w:val="404040"/>
+        </w:rPr>
+        <w:t>:</w:t>
+      </w:r>
+    </w:p>
+    <w:p>
+      <w:pPr>
+        <w:pStyle w:val="aa"/>
+        <w:numPr>
+          <w:ilvl w:val="1"/>
+          <w:numId w:val="24"/>
+        </w:numPr>
+        <w:spacing w:before="0" w:beforeAutospacing="0" w:after="0" w:afterAutospacing="0"/>
+        <w:rPr>
+          <w:rFonts w:ascii="Segoe UI" w:hAnsi="Segoe UI" w:cs="Segoe UI"/>
+          <w:color w:val="404040"/>
+        </w:rPr>
+      </w:pPr>
+      <w:r>
+        <w:rPr>
+          <w:rFonts w:ascii="Segoe UI" w:hAnsi="Segoe UI" w:cs="Segoe UI"/>
+          <w:color w:val="404040"/>
+        </w:rPr>
+        <w:t>Не поддерживает маски подсетей (Classful)</w:t>
+      </w:r>
+    </w:p>
+    <w:p>
+      <w:pPr>
+        <w:pStyle w:val="aa"/>
+        <w:numPr>
+          <w:ilvl w:val="1"/>
+          <w:numId w:val="24"/>
+        </w:numPr>
+        <w:spacing w:before="0" w:beforeAutospacing="0" w:after="0" w:afterAutospacing="0"/>
+        <w:rPr>
+          <w:rFonts w:ascii="Segoe UI" w:hAnsi="Segoe UI" w:cs="Segoe UI"/>
+          <w:color w:val="404040"/>
+        </w:rPr>
+      </w:pPr>
+      <w:r>
+        <w:rPr>
+          <w:rFonts w:ascii="Segoe UI" w:hAnsi="Segoe UI" w:cs="Segoe UI"/>
+          <w:color w:val="404040"/>
+        </w:rPr>
+        <w:t>Нет аутентификации</w:t>
+      </w:r>
+    </w:p>
+    <w:p>
+      <w:pPr>
+        <w:pStyle w:val="aa"/>
+        <w:numPr>
+          <w:ilvl w:val="1"/>
+          <w:numId w:val="24"/>
+        </w:numPr>
+        <w:spacing w:before="0" w:beforeAutospacing="0" w:after="0" w:afterAutospacing="0"/>
+        <w:rPr>
+          <w:rFonts w:ascii="Segoe UI" w:hAnsi="Segoe UI" w:cs="Segoe UI"/>
+          <w:color w:val="404040"/>
+        </w:rPr>
+      </w:pPr>
+      <w:r>
+        <w:rPr>
+          <w:rFonts w:ascii="Segoe UI" w:hAnsi="Segoe UI" w:cs="Segoe UI"/>
+          <w:color w:val="404040"/>
+        </w:rPr>
+        <w:t>Отправляет обновления в </w:t>
+      </w:r>
+      <w:r>
+        <w:rPr>
+          <w:rStyle w:val="ab"/>
+          <w:rFonts w:ascii="Segoe UI" w:hAnsi="Segoe UI" w:cs="Segoe UI"/>
+          <w:color w:val="404040"/>
+        </w:rPr>
+        <w:t>broadcast</w:t>
+      </w:r>
+      <w:r>
+        <w:rPr>
+          <w:rFonts w:ascii="Segoe UI" w:hAnsi="Segoe UI" w:cs="Segoe UI"/>
+          <w:color w:val="404040"/>
+        </w:rPr>
+        <w:t> (255.255.255.255)</w:t>
+      </w:r>
+    </w:p>
+    <w:p>
+      <w:pPr>
+        <w:pStyle w:val="aa"/>
+        <w:spacing w:before="0" w:beforeAutospacing="0" w:after="60" w:afterAutospacing="0"/>
+        <w:ind w:left="1069"/>
+        <w:rPr>
+          <w:rFonts w:ascii="Segoe UI" w:hAnsi="Segoe UI" w:cs="Segoe UI"/>
+          <w:color w:val="404040"/>
+        </w:rPr>
+      </w:pPr>
+      <w:r>
+        <w:rPr>
+          <w:rStyle w:val="ab"/>
+          <w:rFonts w:ascii="Segoe UI" w:hAnsi="Segoe UI" w:cs="Segoe UI"/>
+          <w:color w:val="404040"/>
+        </w:rPr>
+        <w:t>RIPv2</w:t>
+      </w:r>
+      <w:r>
+        <w:rPr>
+          <w:rFonts w:ascii="Segoe UI" w:hAnsi="Segoe UI" w:cs="Segoe UI"/>
+          <w:color w:val="404040"/>
+        </w:rPr>
+        <w:t>:</w:t>
+      </w:r>
+    </w:p>
+    <w:p>
+      <w:pPr>
+        <w:pStyle w:val="aa"/>
+        <w:numPr>
+          <w:ilvl w:val="1"/>
+          <w:numId w:val="24"/>
+        </w:numPr>
+        <w:spacing w:before="0" w:beforeAutospacing="0" w:after="0" w:afterAutospacing="0"/>
+        <w:rPr>
+          <w:rFonts w:ascii="Segoe UI" w:hAnsi="Segoe UI" w:cs="Segoe UI"/>
+          <w:color w:val="404040"/>
+        </w:rPr>
+      </w:pPr>
+      <w:r>
+        <w:rPr>
+          <w:rFonts w:ascii="Segoe UI" w:hAnsi="Segoe UI" w:cs="Segoe UI"/>
+          <w:color w:val="404040"/>
+        </w:rPr>
+        <w:t>Поддерживает </w:t>
+      </w:r>
+      <w:r>
+        <w:rPr>
+          <w:rStyle w:val="ab"/>
+          <w:rFonts w:ascii="Segoe UI" w:hAnsi="Segoe UI" w:cs="Segoe UI"/>
+          <w:color w:val="404040"/>
+        </w:rPr>
+        <w:t>маски подсетей (CIDR, VLSM)</w:t>
+      </w:r>
+    </w:p>
+    <w:p>
+      <w:pPr>
+        <w:pStyle w:val="aa"/>
+        <w:numPr>
+          <w:ilvl w:val="1"/>
+          <w:numId w:val="24"/>
+        </w:numPr>
+        <w:spacing w:before="0" w:beforeAutospacing="0" w:after="0" w:afterAutospacing="0"/>
+        <w:rPr>
+          <w:rFonts w:ascii="Segoe UI" w:hAnsi="Segoe UI" w:cs="Segoe UI"/>
+          <w:color w:val="404040"/>
+        </w:rPr>
+      </w:pPr>
+      <w:r>
+        <w:rPr>
+          <w:rFonts w:ascii="Segoe UI" w:hAnsi="Segoe UI" w:cs="Segoe UI"/>
+          <w:color w:val="404040"/>
+        </w:rPr>
+        <w:t>Есть </w:t>
+      </w:r>
+      <w:r>
+        <w:rPr>
+          <w:rStyle w:val="ab"/>
+          <w:rFonts w:ascii="Segoe UI" w:hAnsi="Segoe UI" w:cs="Segoe UI"/>
+          <w:color w:val="404040"/>
+        </w:rPr>
+        <w:t>аутентификация</w:t>
+      </w:r>
+      <w:r>
+        <w:rPr>
+          <w:rFonts w:ascii="Segoe UI" w:hAnsi="Segoe UI" w:cs="Segoe UI"/>
+          <w:color w:val="404040"/>
+        </w:rPr>
+        <w:t> (простым текстом или MD5)</w:t>
+      </w:r>
+    </w:p>
+    <w:p>
+      <w:pPr>
+        <w:pStyle w:val="aa"/>
+        <w:numPr>
+          <w:ilvl w:val="1"/>
+          <w:numId w:val="24"/>
+        </w:numPr>
+        <w:spacing w:before="0" w:beforeAutospacing="0" w:after="0" w:afterAutospacing="0"/>
+        <w:rPr>
+          <w:rFonts w:ascii="Segoe UI" w:hAnsi="Segoe UI" w:cs="Segoe UI"/>
+          <w:color w:val="404040"/>
+        </w:rPr>
+      </w:pPr>
+      <w:r>
+        <w:rPr>
+          <w:rFonts w:ascii="Segoe UI" w:hAnsi="Segoe UI" w:cs="Segoe UI"/>
+          <w:color w:val="404040"/>
+        </w:rPr>
+        <w:t>Отправляет обновления в </w:t>
+      </w:r>
+      <w:r>
+        <w:rPr>
+          <w:rStyle w:val="ab"/>
+          <w:rFonts w:ascii="Segoe UI" w:hAnsi="Segoe UI" w:cs="Segoe UI"/>
+          <w:color w:val="404040"/>
+        </w:rPr>
+        <w:t>multicast</w:t>
+      </w:r>
+    </w:p>
+    <w:p>
+      <w:pPr>
+        <w:pStyle w:val="aa"/>
+        <w:numPr>
+          <w:ilvl w:val="1"/>
+          <w:numId w:val="24"/>
+        </w:numPr>
+        <w:spacing w:before="0" w:beforeAutospacing="0" w:after="0" w:afterAutospacing="0"/>
+        <w:rPr>
+          <w:rFonts w:ascii="Segoe UI" w:hAnsi="Segoe UI" w:cs="Segoe UI"/>
+          <w:color w:val="404040"/>
+        </w:rPr>
+      </w:pPr>
+      <w:r>
+        <w:rPr>
+          <w:rFonts w:ascii="Segoe UI" w:hAnsi="Segoe UI" w:cs="Segoe UI"/>
+          <w:color w:val="404040"/>
+        </w:rPr>
+        <w:t>Поддержка </w:t>
+      </w:r>
+      <w:r>
+        <w:rPr>
+          <w:rStyle w:val="ab"/>
+          <w:rFonts w:ascii="Segoe UI" w:hAnsi="Segoe UI" w:cs="Segoe UI"/>
+          <w:color w:val="404040"/>
+        </w:rPr>
+        <w:t>меток маршрутов</w:t>
+      </w:r>
+    </w:p>
+    <w:p>
+      <w:pPr>
+        <w:spacing w:line="240" w:lineRule="auto"/>
+        <w:ind w:left="709"/>
+        <w:rPr>
+          <w:sz w:val="28"/>
+          <w:szCs w:val="28"/>
+        </w:rPr>
+      </w:pPr>
+    </w:p>
+    <w:p>
+      <w:pPr>
+        <w:numPr>
+          <w:ilvl w:val="0"/>
+          <w:numId w:val="24"/>
+        </w:numPr>
+        <w:spacing w:line="240" w:lineRule="auto"/>
+        <w:rPr>
+          <w:sz w:val="28"/>
+          <w:szCs w:val="28"/>
+        </w:rPr>
+      </w:pPr>
+      <w:r>
+        <w:rPr>
+          <w:sz w:val="28"/>
+          <w:szCs w:val="28"/>
+        </w:rPr>
+        <w:t xml:space="preserve">Перечислите ключевые особенности протокола </w:t>
+      </w:r>
+      <w:r>
+        <w:rPr>
+          <w:sz w:val="28"/>
+          <w:szCs w:val="28"/>
+          <w:lang w:val="en-US"/>
+        </w:rPr>
+        <w:t>RIPv</w:t>
+      </w:r>
+      <w:r>
+        <w:rPr>
+          <w:sz w:val="28"/>
+          <w:szCs w:val="28"/>
+        </w:rPr>
+        <w:t>1.</w:t>
+      </w:r>
+    </w:p>
+    <w:p>
+      <w:pPr>
+        <w:pStyle w:val="aa"/>
+        <w:spacing w:before="0" w:beforeAutospacing="0" w:after="0" w:afterAutospacing="0"/>
+        <w:ind w:left="1069"/>
+        <w:rPr>
+          <w:rFonts w:ascii="Segoe UI" w:hAnsi="Segoe UI" w:cs="Segoe UI"/>
+          <w:color w:val="404040"/>
+        </w:rPr>
+      </w:pPr>
+      <w:r>
+        <w:rPr>
+          <w:rStyle w:val="ab"/>
+          <w:rFonts w:ascii="Segoe UI" w:hAnsi="Segoe UI" w:cs="Segoe UI"/>
+          <w:color w:val="404040"/>
+        </w:rPr>
+        <w:t>К</w:t>
+      </w:r>
+      <w:r>
+        <w:rPr>
+          <w:rStyle w:val="ab"/>
+          <w:rFonts w:ascii="Segoe UI" w:hAnsi="Segoe UI" w:cs="Segoe UI"/>
+          <w:color w:val="404040"/>
+        </w:rPr>
+        <w:t>лассовая маршрутизация (Classful)</w:t>
+      </w:r>
+    </w:p>
+    <w:p>
+      <w:pPr>
+        <w:pStyle w:val="aa"/>
+        <w:spacing w:before="0" w:beforeAutospacing="0" w:after="0" w:afterAutospacing="0"/>
+        <w:ind w:left="1069"/>
+        <w:rPr>
+          <w:rFonts w:ascii="Segoe UI" w:hAnsi="Segoe UI" w:cs="Segoe UI"/>
+          <w:color w:val="404040"/>
+        </w:rPr>
+      </w:pPr>
+      <w:r>
+        <w:rPr>
+          <w:rStyle w:val="ab"/>
+          <w:rFonts w:ascii="Segoe UI" w:hAnsi="Segoe UI" w:cs="Segoe UI"/>
+          <w:color w:val="404040"/>
+        </w:rPr>
+        <w:t>Максимум 15 хопов</w:t>
+      </w:r>
+      <w:r>
+        <w:rPr>
+          <w:rFonts w:ascii="Segoe UI" w:hAnsi="Segoe UI" w:cs="Segoe UI"/>
+          <w:color w:val="404040"/>
+        </w:rPr>
+        <w:t> (16 – недостижимо)</w:t>
+      </w:r>
+    </w:p>
+    <w:p>
+      <w:pPr>
+        <w:pStyle w:val="aa"/>
+        <w:spacing w:before="0" w:beforeAutospacing="0" w:after="0" w:afterAutospacing="0"/>
+        <w:ind w:left="1069"/>
+        <w:rPr>
+          <w:rFonts w:ascii="Segoe UI" w:hAnsi="Segoe UI" w:cs="Segoe UI"/>
+          <w:color w:val="404040"/>
+        </w:rPr>
+      </w:pPr>
+      <w:r>
+        <w:rPr>
+          <w:rStyle w:val="ab"/>
+          <w:rFonts w:ascii="Segoe UI" w:hAnsi="Segoe UI" w:cs="Segoe UI"/>
+          <w:color w:val="404040"/>
+        </w:rPr>
+        <w:t>Обновления каждые 30 секунд</w:t>
+      </w:r>
+    </w:p>
+    <w:p>
+      <w:pPr>
+        <w:pStyle w:val="aa"/>
+        <w:spacing w:before="0" w:beforeAutospacing="0" w:after="0" w:afterAutospacing="0"/>
+        <w:ind w:left="1069"/>
+        <w:rPr>
+          <w:rFonts w:ascii="Segoe UI" w:hAnsi="Segoe UI" w:cs="Segoe UI"/>
+          <w:color w:val="404040"/>
+        </w:rPr>
+      </w:pPr>
+      <w:r>
+        <w:rPr>
+          <w:rStyle w:val="ab"/>
+          <w:rFonts w:ascii="Segoe UI" w:hAnsi="Segoe UI" w:cs="Segoe UI"/>
+          <w:color w:val="404040"/>
+        </w:rPr>
+        <w:t>Broadcast-рассылка</w:t>
+      </w:r>
+    </w:p>
+    <w:p>
+      <w:pPr>
+        <w:pStyle w:val="aa"/>
+        <w:spacing w:before="0" w:beforeAutospacing="0" w:after="0" w:afterAutospacing="0"/>
+        <w:ind w:left="1069"/>
+        <w:rPr>
+          <w:rFonts w:ascii="Segoe UI" w:hAnsi="Segoe UI" w:cs="Segoe UI"/>
+          <w:color w:val="404040"/>
+        </w:rPr>
+      </w:pPr>
+      <w:r>
+        <w:rPr>
+          <w:rStyle w:val="ab"/>
+          <w:rFonts w:ascii="Segoe UI" w:hAnsi="Segoe UI" w:cs="Segoe UI"/>
+          <w:color w:val="404040"/>
+        </w:rPr>
+        <w:t>Нет аутентификации</w:t>
+      </w:r>
+    </w:p>
+    <w:p>
+      <w:pPr>
+        <w:pStyle w:val="aa"/>
+        <w:spacing w:before="0" w:beforeAutospacing="0" w:after="0" w:afterAutospacing="0"/>
+        <w:ind w:left="1069"/>
+        <w:rPr>
+          <w:rFonts w:ascii="Segoe UI" w:hAnsi="Segoe UI" w:cs="Segoe UI"/>
+          <w:color w:val="404040"/>
+        </w:rPr>
+      </w:pPr>
+      <w:r>
+        <w:rPr>
+          <w:rStyle w:val="ab"/>
+          <w:rFonts w:ascii="Segoe UI" w:hAnsi="Segoe UI" w:cs="Segoe UI"/>
+          <w:color w:val="404040"/>
+        </w:rPr>
+        <w:t>Подвержен петлям маршрутизации</w:t>
+      </w:r>
+    </w:p>
+    <w:p>
+      <w:pPr>
+        <w:spacing w:line="240" w:lineRule="auto"/>
+        <w:rPr>
+          <w:sz w:val="28"/>
+          <w:szCs w:val="28"/>
+        </w:rPr>
+      </w:pPr>
+    </w:p>
+    <w:p>
+      <w:pPr>
+        <w:numPr>
+          <w:ilvl w:val="0"/>
+          <w:numId w:val="24"/>
+        </w:numPr>
+        <w:spacing w:line="240" w:lineRule="auto"/>
+        <w:rPr>
+          <w:sz w:val="28"/>
+          <w:szCs w:val="28"/>
+        </w:rPr>
+      </w:pPr>
+      <w:r>
+        <w:rPr>
+          <w:sz w:val="28"/>
+          <w:szCs w:val="28"/>
+        </w:rPr>
+        <w:t xml:space="preserve">Перечислите ключевые особенности протокола </w:t>
+      </w:r>
+      <w:r>
+        <w:rPr>
+          <w:sz w:val="28"/>
+          <w:szCs w:val="28"/>
+          <w:lang w:val="en-US"/>
+        </w:rPr>
+        <w:t>RIPv</w:t>
+      </w:r>
+      <w:r>
+        <w:rPr>
+          <w:sz w:val="28"/>
+          <w:szCs w:val="28"/>
+        </w:rPr>
+        <w:t>2.</w:t>
+      </w:r>
+    </w:p>
+    <w:p>
+      <w:pPr>
+        <w:pStyle w:val="aa"/>
+        <w:spacing w:before="0" w:beforeAutospacing="0" w:after="0" w:afterAutospacing="0"/>
+        <w:ind w:left="1069"/>
+        <w:rPr>
+          <w:rFonts w:ascii="Segoe UI" w:hAnsi="Segoe UI" w:cs="Segoe UI"/>
+          <w:color w:val="404040"/>
+        </w:rPr>
+      </w:pPr>
+      <w:r>
+        <w:rPr>
+          <w:rStyle w:val="ab"/>
+          <w:rFonts w:ascii="Segoe UI" w:hAnsi="Segoe UI" w:cs="Segoe UI"/>
+          <w:color w:val="404040"/>
+        </w:rPr>
+        <w:t>Бесклассовая маршрутизация (CIDR, VLSM)</w:t>
+      </w:r>
+    </w:p>
+    <w:p>
+      <w:pPr>
+        <w:pStyle w:val="aa"/>
+        <w:spacing w:before="0" w:beforeAutospacing="0" w:after="0" w:afterAutospacing="0"/>
+        <w:ind w:left="1069"/>
+        <w:rPr>
+          <w:rFonts w:ascii="Segoe UI" w:hAnsi="Segoe UI" w:cs="Segoe UI"/>
+          <w:color w:val="404040"/>
+        </w:rPr>
+      </w:pPr>
+      <w:r>
+        <w:rPr>
+          <w:rStyle w:val="ab"/>
+          <w:rFonts w:ascii="Segoe UI" w:hAnsi="Segoe UI" w:cs="Segoe UI"/>
+          <w:color w:val="404040"/>
+        </w:rPr>
+        <w:t>Multicast-рассылка (224.0.0.9)</w:t>
+      </w:r>
+    </w:p>
+    <w:p>
+      <w:pPr>
+        <w:pStyle w:val="aa"/>
+        <w:spacing w:before="0" w:beforeAutospacing="0" w:after="0" w:afterAutospacing="0"/>
+        <w:ind w:left="1069"/>
+        <w:rPr>
+          <w:rFonts w:ascii="Segoe UI" w:hAnsi="Segoe UI" w:cs="Segoe UI"/>
+          <w:color w:val="404040"/>
+        </w:rPr>
+      </w:pPr>
+      <w:r>
+        <w:rPr>
+          <w:rStyle w:val="ab"/>
+          <w:rFonts w:ascii="Segoe UI" w:hAnsi="Segoe UI" w:cs="Segoe UI"/>
+          <w:color w:val="404040"/>
+        </w:rPr>
+        <w:t>Поддержка аутентификации</w:t>
+      </w:r>
+    </w:p>
+    <w:p>
+      <w:pPr>
+        <w:pStyle w:val="aa"/>
+        <w:spacing w:before="0" w:beforeAutospacing="0" w:after="0" w:afterAutospacing="0"/>
+        <w:ind w:left="1069"/>
+        <w:rPr>
+          <w:rFonts w:ascii="Segoe UI" w:hAnsi="Segoe UI" w:cs="Segoe UI"/>
+          <w:color w:val="404040"/>
+        </w:rPr>
+      </w:pPr>
+      <w:r>
+        <w:rPr>
+          <w:rStyle w:val="ab"/>
+          <w:rFonts w:ascii="Segoe UI" w:hAnsi="Segoe UI" w:cs="Segoe UI"/>
+          <w:color w:val="404040"/>
+        </w:rPr>
+        <w:t>Метки маршрутов (Route Tags)</w:t>
+      </w:r>
+    </w:p>
+    <w:p>
+      <w:pPr>
+        <w:pStyle w:val="aa"/>
+        <w:spacing w:before="0" w:beforeAutospacing="0" w:after="0" w:afterAutospacing="0"/>
+        <w:ind w:left="1069"/>
+        <w:rPr>
+          <w:rFonts w:ascii="Segoe UI" w:hAnsi="Segoe UI" w:cs="Segoe UI"/>
+          <w:color w:val="404040"/>
+        </w:rPr>
+      </w:pPr>
+      <w:r>
+        <w:rPr>
+          <w:rStyle w:val="ab"/>
+          <w:rFonts w:ascii="Segoe UI" w:hAnsi="Segoe UI" w:cs="Segoe UI"/>
+          <w:color w:val="404040"/>
+        </w:rPr>
+        <w:t>Более эффективные обновления</w:t>
+      </w:r>
+    </w:p>
+    <w:p>
+      <w:pPr>
+        <w:pStyle w:val="aa"/>
+        <w:spacing w:before="0" w:beforeAutospacing="0" w:after="0" w:afterAutospacing="0"/>
+        <w:ind w:left="1069"/>
+        <w:rPr>
+          <w:rFonts w:ascii="Segoe UI" w:hAnsi="Segoe UI" w:cs="Segoe UI"/>
+          <w:color w:val="404040"/>
+        </w:rPr>
+      </w:pPr>
+      <w:r>
+        <w:rPr>
+          <w:rStyle w:val="ab"/>
+          <w:rFonts w:ascii="Segoe UI" w:hAnsi="Segoe UI" w:cs="Segoe UI"/>
+          <w:color w:val="404040"/>
+        </w:rPr>
+        <w:t>Ограничение в 15 хопов</w:t>
+      </w:r>
+    </w:p>
+    <w:p>
+      <w:pPr>
+        <w:spacing w:line="240" w:lineRule="auto"/>
+        <w:ind w:left="709"/>
+        <w:rPr>
+          <w:sz w:val="28"/>
+          <w:szCs w:val="28"/>
+        </w:rPr>
+      </w:pPr>
+    </w:p>
+    <w:p>
+      <w:pPr>
+        <w:numPr>
+          <w:ilvl w:val="0"/>
+          <w:numId w:val="24"/>
+        </w:numPr>
+        <w:spacing w:line="240" w:lineRule="auto"/>
+        <w:rPr>
+          <w:sz w:val="28"/>
+          <w:szCs w:val="28"/>
+        </w:rPr>
+      </w:pPr>
+      <w:r>
+        <w:rPr>
+          <w:sz w:val="28"/>
+          <w:szCs w:val="28"/>
+        </w:rPr>
+        <w:lastRenderedPageBreak/>
+        <w:t xml:space="preserve">Объяснить суть работы таймер </w:t>
+      </w:r>
+      <w:r>
+        <w:rPr>
+          <w:sz w:val="28"/>
+          <w:szCs w:val="28"/>
+          <w:lang w:val="en-US"/>
+        </w:rPr>
+        <w:t>Invalid</w:t>
+      </w:r>
+      <w:r>
+        <w:rPr>
+          <w:sz w:val="28"/>
+          <w:szCs w:val="28"/>
+        </w:rPr>
+        <w:t>.</w:t>
+      </w:r>
+    </w:p>
+    <w:p>
+      <w:pPr>
+        <w:spacing w:line="240" w:lineRule="auto"/>
+        <w:ind w:left="709"/>
+        <w:rPr>
+          <w:sz w:val="28"/>
+          <w:szCs w:val="28"/>
+        </w:rPr>
+      </w:pPr>
+      <w:r>
+        <w:rPr>
+          <w:b/>
+          <w:bCs/>
+          <w:sz w:val="28"/>
+          <w:szCs w:val="28"/>
+        </w:rPr>
+        <w:t>Invalid Timer</w:t>
+      </w:r>
+      <w:r>
+        <w:rPr>
+          <w:sz w:val="28"/>
+          <w:szCs w:val="28"/>
+        </w:rPr>
+        <w:t> (180 сек) – это время, после которого маршрут помечается как </w:t>
+      </w:r>
+      <w:r>
+        <w:rPr>
+          <w:b/>
+          <w:bCs/>
+          <w:sz w:val="28"/>
+          <w:szCs w:val="28"/>
+        </w:rPr>
+        <w:t>недействительный</w:t>
+      </w:r>
+      <w:r>
+        <w:rPr>
+          <w:sz w:val="28"/>
+          <w:szCs w:val="28"/>
+        </w:rPr>
+        <w:t>, если от него не приходят обновления.</w:t>
+      </w:r>
+    </w:p>
+    <w:p>
+      <w:pPr>
+        <w:numPr>
+          <w:ilvl w:val="0"/>
+          <w:numId w:val="24"/>
+        </w:numPr>
+        <w:spacing w:line="240" w:lineRule="auto"/>
+        <w:rPr>
+          <w:sz w:val="28"/>
+          <w:szCs w:val="28"/>
+        </w:rPr>
+      </w:pPr>
+      <w:r>
+        <w:rPr>
+          <w:sz w:val="28"/>
+          <w:szCs w:val="28"/>
+        </w:rPr>
+        <w:t xml:space="preserve">Как включить работу протокола </w:t>
+      </w:r>
+      <w:r>
+        <w:rPr>
+          <w:sz w:val="28"/>
+          <w:szCs w:val="28"/>
+          <w:lang w:val="en-US"/>
+        </w:rPr>
+        <w:t>RIPv</w:t>
+      </w:r>
+      <w:r>
+        <w:rPr>
+          <w:sz w:val="28"/>
+          <w:szCs w:val="28"/>
+        </w:rPr>
+        <w:t xml:space="preserve">2 на ОС </w:t>
+      </w:r>
+      <w:r>
+        <w:rPr>
+          <w:sz w:val="28"/>
+          <w:szCs w:val="28"/>
+          <w:lang w:val="en-US"/>
+        </w:rPr>
+        <w:t>Windows</w:t>
+      </w:r>
+      <w:r>
+        <w:rPr>
+          <w:sz w:val="28"/>
+          <w:szCs w:val="28"/>
+        </w:rPr>
+        <w:t xml:space="preserve"> </w:t>
+      </w:r>
+      <w:r>
+        <w:rPr>
+          <w:sz w:val="28"/>
+          <w:szCs w:val="28"/>
+          <w:lang w:val="en-US"/>
+        </w:rPr>
+        <w:t>Server</w:t>
+      </w:r>
+      <w:r>
+        <w:rPr>
+          <w:sz w:val="28"/>
+          <w:szCs w:val="28"/>
+        </w:rPr>
+        <w:t xml:space="preserve"> 2008?</w:t>
+      </w:r>
+    </w:p>
+    <w:p>
+      <w:pPr>
+        <w:spacing w:line="240" w:lineRule="auto"/>
+        <w:ind w:left="1069"/>
+        <w:rPr>
+          <w:sz w:val="28"/>
+          <w:szCs w:val="28"/>
+        </w:rPr>
+      </w:pPr>
+      <w:r>
+        <w:rPr>
+          <w:sz w:val="28"/>
+          <w:szCs w:val="28"/>
+        </w:rPr>
+        <w:t xml:space="preserve">Добавить роль, включить удаленный доступ и в нужный </w:t>
+      </w:r>
+      <w:r>
+        <w:rPr>
+          <w:sz w:val="28"/>
+          <w:szCs w:val="28"/>
+          <w:lang w:val="en-US"/>
+        </w:rPr>
+        <w:t>ip</w:t>
+      </w:r>
+      <w:r>
+        <w:rPr>
+          <w:sz w:val="28"/>
+          <w:szCs w:val="28"/>
+        </w:rPr>
+        <w:t xml:space="preserve"> добавить протокол.</w:t>
+      </w:r>
+    </w:p>
+    <w:p>
+      <w:pPr>
+        <w:numPr>
+          <w:ilvl w:val="0"/>
+          <w:numId w:val="24"/>
+        </w:numPr>
+        <w:spacing w:line="240" w:lineRule="auto"/>
+        <w:rPr>
+          <w:sz w:val="28"/>
+          <w:szCs w:val="28"/>
+        </w:rPr>
+      </w:pPr>
+      <w:r>
+        <w:rPr>
+          <w:sz w:val="28"/>
+          <w:szCs w:val="28"/>
+        </w:rPr>
+        <w:t>Почему цикл третьего уровня, возникающий из-за неправильной информации маршрутизации обычно не приводит к полной утери работоспособности сети в отличие от циклов второго уровня?</w:t>
+      </w:r>
+    </w:p>
+    <w:p>
+      <w:pPr>
+        <w:numPr>
+          <w:ilvl w:val="0"/>
+          <w:numId w:val="30"/>
+        </w:numPr>
+        <w:rPr>
+          <w:sz w:val="28"/>
+          <w:szCs w:val="28"/>
+        </w:rPr>
+      </w:pPr>
+      <w:r>
+        <w:rPr>
+          <w:sz w:val="28"/>
+          <w:szCs w:val="28"/>
+        </w:rPr>
+        <w:t xml:space="preserve">Цикл </w:t>
+      </w:r>
+      <w:r>
+        <w:rPr>
+          <w:sz w:val="28"/>
+          <w:szCs w:val="28"/>
+          <w:lang w:val="en-US"/>
+        </w:rPr>
+        <w:t>L</w:t>
+      </w:r>
+      <w:r>
+        <w:rPr>
+          <w:sz w:val="28"/>
+          <w:szCs w:val="28"/>
+        </w:rPr>
+        <w:t>2 п</w:t>
+      </w:r>
+      <w:r>
+        <w:rPr>
+          <w:sz w:val="28"/>
+          <w:szCs w:val="28"/>
+        </w:rPr>
+        <w:t>ривод</w:t>
+      </w:r>
+      <w:r>
+        <w:rPr>
+          <w:sz w:val="28"/>
+          <w:szCs w:val="28"/>
+        </w:rPr>
+        <w:t>и</w:t>
+      </w:r>
+      <w:r>
+        <w:rPr>
+          <w:sz w:val="28"/>
+          <w:szCs w:val="28"/>
+        </w:rPr>
+        <w:t>т к </w:t>
+      </w:r>
+      <w:r>
+        <w:rPr>
+          <w:b/>
+          <w:bCs/>
+          <w:sz w:val="28"/>
+          <w:szCs w:val="28"/>
+        </w:rPr>
+        <w:t>broadcast-штормам</w:t>
+      </w:r>
+      <w:r>
+        <w:rPr>
+          <w:sz w:val="28"/>
+          <w:szCs w:val="28"/>
+        </w:rPr>
+        <w:t>, так как кадры циркулируют бесконечно (без TTL).</w:t>
+      </w:r>
+    </w:p>
+    <w:p>
+      <w:pPr>
+        <w:pStyle w:val="a3"/>
+        <w:numPr>
+          <w:ilvl w:val="0"/>
+          <w:numId w:val="30"/>
+        </w:numPr>
+        <w:spacing w:line="240" w:lineRule="auto"/>
+        <w:rPr>
+          <w:sz w:val="28"/>
+          <w:szCs w:val="28"/>
+        </w:rPr>
+      </w:pPr>
+      <w:r>
+        <w:rPr>
+          <w:b/>
+          <w:bCs/>
+          <w:sz w:val="28"/>
+          <w:szCs w:val="28"/>
+        </w:rPr>
+        <w:t>Циклы на L3</w:t>
+      </w:r>
+      <w:r>
+        <w:rPr>
+          <w:b/>
+          <w:bCs/>
+          <w:sz w:val="28"/>
+          <w:szCs w:val="28"/>
+        </w:rPr>
+        <w:t>. Пакеты</w:t>
+      </w:r>
+      <w:r>
+        <w:rPr>
+          <w:b/>
+          <w:bCs/>
+          <w:sz w:val="28"/>
+          <w:szCs w:val="28"/>
+        </w:rPr>
+        <w:t xml:space="preserve"> </w:t>
+      </w:r>
+      <w:r>
+        <w:rPr>
+          <w:sz w:val="28"/>
+          <w:szCs w:val="28"/>
+        </w:rPr>
+        <w:t xml:space="preserve"> IP имеют </w:t>
+      </w:r>
+      <w:r>
+        <w:rPr>
+          <w:b/>
+          <w:bCs/>
+          <w:sz w:val="28"/>
+          <w:szCs w:val="28"/>
+        </w:rPr>
+        <w:t>TTL</w:t>
+      </w:r>
+      <w:r>
+        <w:rPr>
+          <w:sz w:val="28"/>
+          <w:szCs w:val="28"/>
+        </w:rPr>
+        <w:t>, который уменьшается при каждом хопе</w:t>
+      </w:r>
+      <w:r>
+        <w:rPr>
+          <w:sz w:val="28"/>
+          <w:szCs w:val="28"/>
+        </w:rPr>
+        <w:t xml:space="preserve"> и в результате удалит пакет.</w:t>
+      </w:r>
+    </w:p>
+    <w:p>
+      <w:pPr>
+        <w:spacing w:line="240" w:lineRule="auto"/>
+        <w:ind w:left="360"/>
+        <w:rPr>
+          <w:sz w:val="28"/>
+          <w:szCs w:val="28"/>
+        </w:rPr>
+      </w:pPr>
+    </w:p>
     <w:sectPr>
       <w:pgSz w:w="11906" w:h="16838"/>
       <w:pgMar w:top="1134" w:right="850" w:bottom="1134" w:left="1701" w:header="708" w:footer="708" w:gutter="0"/>
@@ -4571,6 +6145,304 @@
     </w:lvl>
   </w:abstractNum>
   <w:abstractNum w:abstractNumId="5" w15:restartNumberingAfterBreak="0">
+    <w:nsid w:val="1D8079B7"/>
+    <w:multiLevelType w:val="multilevel"/>
+    <w:tmpl w:val="8CE21CF8"/>
+    <w:lvl w:ilvl="0">
+      <w:start w:val="1"/>
+      <w:numFmt w:val="bullet"/>
+      <w:lvlText w:val=""/>
+      <w:lvlJc w:val="left"/>
+      <w:pPr>
+        <w:tabs>
+          <w:tab w:val="num" w:pos="720"/>
+        </w:tabs>
+        <w:ind w:left="720" w:hanging="360"/>
+      </w:pPr>
+      <w:rPr>
+        <w:rFonts w:ascii="Symbol" w:hAnsi="Symbol" w:hint="default"/>
+        <w:sz w:val="20"/>
+      </w:rPr>
+    </w:lvl>
+    <w:lvl w:ilvl="1" w:tentative="1">
+      <w:start w:val="1"/>
+      <w:numFmt w:val="bullet"/>
+      <w:lvlText w:val="o"/>
+      <w:lvlJc w:val="left"/>
+      <w:pPr>
+        <w:tabs>
+          <w:tab w:val="num" w:pos="1440"/>
+        </w:tabs>
+        <w:ind w:left="1440" w:hanging="360"/>
+      </w:pPr>
+      <w:rPr>
+        <w:rFonts w:ascii="Courier New" w:hAnsi="Courier New" w:hint="default"/>
+        <w:sz w:val="20"/>
+      </w:rPr>
+    </w:lvl>
+    <w:lvl w:ilvl="2" w:tentative="1">
+      <w:start w:val="1"/>
+      <w:numFmt w:val="bullet"/>
+      <w:lvlText w:val=""/>
+      <w:lvlJc w:val="left"/>
+      <w:pPr>
+        <w:tabs>
+          <w:tab w:val="num" w:pos="2160"/>
+        </w:tabs>
+        <w:ind w:left="2160" w:hanging="360"/>
+      </w:pPr>
+      <w:rPr>
+        <w:rFonts w:ascii="Wingdings" w:hAnsi="Wingdings" w:hint="default"/>
+        <w:sz w:val="20"/>
+      </w:rPr>
+    </w:lvl>
+    <w:lvl w:ilvl="3" w:tentative="1">
+      <w:start w:val="1"/>
+      <w:numFmt w:val="bullet"/>
+      <w:lvlText w:val=""/>
+      <w:lvlJc w:val="left"/>
+      <w:pPr>
+        <w:tabs>
+          <w:tab w:val="num" w:pos="2880"/>
+        </w:tabs>
+        <w:ind w:left="2880" w:hanging="360"/>
+      </w:pPr>
+      <w:rPr>
+        <w:rFonts w:ascii="Wingdings" w:hAnsi="Wingdings" w:hint="default"/>
+        <w:sz w:val="20"/>
+      </w:rPr>
+    </w:lvl>
+    <w:lvl w:ilvl="4" w:tentative="1">
+      <w:start w:val="1"/>
+      <w:numFmt w:val="bullet"/>
+      <w:lvlText w:val=""/>
+      <w:lvlJc w:val="left"/>
+      <w:pPr>
+        <w:tabs>
+          <w:tab w:val="num" w:pos="3600"/>
+        </w:tabs>
+        <w:ind w:left="3600" w:hanging="360"/>
+      </w:pPr>
+      <w:rPr>
+        <w:rFonts w:ascii="Wingdings" w:hAnsi="Wingdings" w:hint="default"/>
+        <w:sz w:val="20"/>
+      </w:rPr>
+    </w:lvl>
+    <w:lvl w:ilvl="5" w:tentative="1">
+      <w:start w:val="1"/>
+      <w:numFmt w:val="bullet"/>
+      <w:lvlText w:val=""/>
+      <w:lvlJc w:val="left"/>
+      <w:pPr>
+        <w:tabs>
+          <w:tab w:val="num" w:pos="4320"/>
+        </w:tabs>
+        <w:ind w:left="4320" w:hanging="360"/>
+      </w:pPr>
+      <w:rPr>
+        <w:rFonts w:ascii="Wingdings" w:hAnsi="Wingdings" w:hint="default"/>
+        <w:sz w:val="20"/>
+      </w:rPr>
+    </w:lvl>
+    <w:lvl w:ilvl="6" w:tentative="1">
+      <w:start w:val="1"/>
+      <w:numFmt w:val="bullet"/>
+      <w:lvlText w:val=""/>
+      <w:lvlJc w:val="left"/>
+      <w:pPr>
+        <w:tabs>
+          <w:tab w:val="num" w:pos="5040"/>
+        </w:tabs>
+        <w:ind w:left="5040" w:hanging="360"/>
+      </w:pPr>
+      <w:rPr>
+        <w:rFonts w:ascii="Wingdings" w:hAnsi="Wingdings" w:hint="default"/>
+        <w:sz w:val="20"/>
+      </w:rPr>
+    </w:lvl>
+    <w:lvl w:ilvl="7" w:tentative="1">
+      <w:start w:val="1"/>
+      <w:numFmt w:val="bullet"/>
+      <w:lvlText w:val=""/>
+      <w:lvlJc w:val="left"/>
+      <w:pPr>
+        <w:tabs>
+          <w:tab w:val="num" w:pos="5760"/>
+        </w:tabs>
+        <w:ind w:left="5760" w:hanging="360"/>
+      </w:pPr>
+      <w:rPr>
+        <w:rFonts w:ascii="Wingdings" w:hAnsi="Wingdings" w:hint="default"/>
+        <w:sz w:val="20"/>
+      </w:rPr>
+    </w:lvl>
+    <w:lvl w:ilvl="8" w:tentative="1">
+      <w:start w:val="1"/>
+      <w:numFmt w:val="bullet"/>
+      <w:lvlText w:val=""/>
+      <w:lvlJc w:val="left"/>
+      <w:pPr>
+        <w:tabs>
+          <w:tab w:val="num" w:pos="6480"/>
+        </w:tabs>
+        <w:ind w:left="6480" w:hanging="360"/>
+      </w:pPr>
+      <w:rPr>
+        <w:rFonts w:ascii="Wingdings" w:hAnsi="Wingdings" w:hint="default"/>
+        <w:sz w:val="20"/>
+      </w:rPr>
+    </w:lvl>
+  </w:abstractNum>
+  <w:abstractNum w:abstractNumId="6" w15:restartNumberingAfterBreak="0">
+    <w:nsid w:val="1D88270B"/>
+    <w:multiLevelType w:val="multilevel"/>
+    <w:tmpl w:val="F07EA468"/>
+    <w:lvl w:ilvl="0">
+      <w:start w:val="1"/>
+      <w:numFmt w:val="bullet"/>
+      <w:lvlText w:val=""/>
+      <w:lvlJc w:val="left"/>
+      <w:pPr>
+        <w:tabs>
+          <w:tab w:val="num" w:pos="720"/>
+        </w:tabs>
+        <w:ind w:left="720" w:hanging="360"/>
+      </w:pPr>
+      <w:rPr>
+        <w:rFonts w:ascii="Symbol" w:hAnsi="Symbol" w:hint="default"/>
+        <w:sz w:val="20"/>
+      </w:rPr>
+    </w:lvl>
+    <w:lvl w:ilvl="1" w:tentative="1">
+      <w:start w:val="1"/>
+      <w:numFmt w:val="bullet"/>
+      <w:lvlText w:val="o"/>
+      <w:lvlJc w:val="left"/>
+      <w:pPr>
+        <w:tabs>
+          <w:tab w:val="num" w:pos="1440"/>
+        </w:tabs>
+        <w:ind w:left="1440" w:hanging="360"/>
+      </w:pPr>
+      <w:rPr>
+        <w:rFonts w:ascii="Courier New" w:hAnsi="Courier New" w:hint="default"/>
+        <w:sz w:val="20"/>
+      </w:rPr>
+    </w:lvl>
+    <w:lvl w:ilvl="2" w:tentative="1">
+      <w:start w:val="1"/>
+      <w:numFmt w:val="bullet"/>
+      <w:lvlText w:val=""/>
+      <w:lvlJc w:val="left"/>
+      <w:pPr>
+        <w:tabs>
+          <w:tab w:val="num" w:pos="2160"/>
+        </w:tabs>
+        <w:ind w:left="2160" w:hanging="360"/>
+      </w:pPr>
+      <w:rPr>
+        <w:rFonts w:ascii="Wingdings" w:hAnsi="Wingdings" w:hint="default"/>
+        <w:sz w:val="20"/>
+      </w:rPr>
+    </w:lvl>
+    <w:lvl w:ilvl="3" w:tentative="1">
+      <w:start w:val="1"/>
+      <w:numFmt w:val="bullet"/>
+      <w:lvlText w:val=""/>
+      <w:lvlJc w:val="left"/>
+      <w:pPr>
+        <w:tabs>
+          <w:tab w:val="num" w:pos="2880"/>
+        </w:tabs>
+        <w:ind w:left="2880" w:hanging="360"/>
+      </w:pPr>
+      <w:rPr>
+        <w:rFonts w:ascii="Wingdings" w:hAnsi="Wingdings" w:hint="default"/>
+        <w:sz w:val="20"/>
+      </w:rPr>
+    </w:lvl>
+    <w:lvl w:ilvl="4" w:tentative="1">
+      <w:start w:val="1"/>
+      <w:numFmt w:val="bullet"/>
+      <w:lvlText w:val=""/>
+      <w:lvlJc w:val="left"/>
+      <w:pPr>
+        <w:tabs>
+          <w:tab w:val="num" w:pos="3600"/>
+        </w:tabs>
+        <w:ind w:left="3600" w:hanging="360"/>
+      </w:pPr>
+      <w:rPr>
+        <w:rFonts w:ascii="Wingdings" w:hAnsi="Wingdings" w:hint="default"/>
+        <w:sz w:val="20"/>
+      </w:rPr>
+    </w:lvl>
+    <w:lvl w:ilvl="5" w:tentative="1">
+      <w:start w:val="1"/>
+      <w:numFmt w:val="bullet"/>
+      <w:lvlText w:val=""/>
+      <w:lvlJc w:val="left"/>
+      <w:pPr>
+        <w:tabs>
+          <w:tab w:val="num" w:pos="4320"/>
+        </w:tabs>
+        <w:ind w:left="4320" w:hanging="360"/>
+      </w:pPr>
+      <w:rPr>
+        <w:rFonts w:ascii="Wingdings" w:hAnsi="Wingdings" w:hint="default"/>
+        <w:sz w:val="20"/>
+      </w:rPr>
+    </w:lvl>
+    <w:lvl w:ilvl="6" w:tentative="1">
+      <w:start w:val="1"/>
+      <w:numFmt w:val="bullet"/>
+      <w:lvlText w:val=""/>
+      <w:lvlJc w:val="left"/>
+      <w:pPr>
+        <w:tabs>
+          <w:tab w:val="num" w:pos="5040"/>
+        </w:tabs>
+        <w:ind w:left="5040" w:hanging="360"/>
+      </w:pPr>
+      <w:rPr>
+        <w:rFonts w:ascii="Wingdings" w:hAnsi="Wingdings" w:hint="default"/>
+        <w:sz w:val="20"/>
+      </w:rPr>
+    </w:lvl>
+    <w:lvl w:ilvl="7" w:tentative="1">
+      <w:start w:val="1"/>
+      <w:numFmt w:val="bullet"/>
+      <w:lvlText w:val=""/>
+      <w:lvlJc w:val="left"/>
+      <w:pPr>
+        <w:tabs>
+          <w:tab w:val="num" w:pos="5760"/>
+        </w:tabs>
+        <w:ind w:left="5760" w:hanging="360"/>
+      </w:pPr>
+      <w:rPr>
+        <w:rFonts w:ascii="Wingdings" w:hAnsi="Wingdings" w:hint="default"/>
+        <w:sz w:val="20"/>
+      </w:rPr>
+    </w:lvl>
+    <w:lvl w:ilvl="8" w:tentative="1">
+      <w:start w:val="1"/>
+      <w:numFmt w:val="bullet"/>
+      <w:lvlText w:val=""/>
+      <w:lvlJc w:val="left"/>
+      <w:pPr>
+        <w:tabs>
+          <w:tab w:val="num" w:pos="6480"/>
+        </w:tabs>
+        <w:ind w:left="6480" w:hanging="360"/>
+      </w:pPr>
+      <w:rPr>
+        <w:rFonts w:ascii="Wingdings" w:hAnsi="Wingdings" w:hint="default"/>
+        <w:sz w:val="20"/>
+      </w:rPr>
+    </w:lvl>
+  </w:abstractNum>
+  <w:abstractNum w:abstractNumId="7" w15:restartNumberingAfterBreak="0">
     <w:nsid w:val="222C363C"/>
     <w:multiLevelType w:val="hybridMultilevel"/>
     <w:tmpl w:val="B42A3DE0"/>
@@ -4660,7 +6532,7 @@
       </w:pPr>
     </w:lvl>
   </w:abstractNum>
-  <w:abstractNum w:abstractNumId="6" w15:restartNumberingAfterBreak="0">
+  <w:abstractNum w:abstractNumId="8" w15:restartNumberingAfterBreak="0">
     <w:nsid w:val="250436C9"/>
     <w:multiLevelType w:val="multilevel"/>
     <w:tmpl w:val="488EE73C"/>
@@ -4781,7 +6653,156 @@
       </w:rPr>
     </w:lvl>
   </w:abstractNum>
-  <w:abstractNum w:abstractNumId="7" w15:restartNumberingAfterBreak="0">
+  <w:abstractNum w:abstractNumId="9" w15:restartNumberingAfterBreak="0">
+    <w:nsid w:val="25223335"/>
+    <w:multiLevelType w:val="multilevel"/>
+    <w:tmpl w:val="5DA26A9A"/>
+    <w:lvl w:ilvl="0">
+      <w:start w:val="1"/>
+      <w:numFmt w:val="bullet"/>
+      <w:lvlText w:val=""/>
+      <w:lvlJc w:val="left"/>
+      <w:pPr>
+        <w:tabs>
+          <w:tab w:val="num" w:pos="720"/>
+        </w:tabs>
+        <w:ind w:left="720" w:hanging="360"/>
+      </w:pPr>
+      <w:rPr>
+        <w:rFonts w:ascii="Symbol" w:hAnsi="Symbol" w:hint="default"/>
+        <w:sz w:val="20"/>
+      </w:rPr>
+    </w:lvl>
+    <w:lvl w:ilvl="1" w:tentative="1">
+      <w:start w:val="1"/>
+      <w:numFmt w:val="bullet"/>
+      <w:lvlText w:val="o"/>
+      <w:lvlJc w:val="left"/>
+      <w:pPr>
+        <w:tabs>
+          <w:tab w:val="num" w:pos="1440"/>
+        </w:tabs>
+        <w:ind w:left="1440" w:hanging="360"/>
+      </w:pPr>
+      <w:rPr>
+        <w:rFonts w:ascii="Courier New" w:hAnsi="Courier New" w:hint="default"/>
+        <w:sz w:val="20"/>
+      </w:rPr>
+    </w:lvl>
+    <w:lvl w:ilvl="2" w:tentative="1">
+      <w:start w:val="1"/>
+      <w:numFmt w:val="bullet"/>
+      <w:lvlText w:val=""/>
+      <w:lvlJc w:val="left"/>
+      <w:pPr>
+        <w:tabs>
+          <w:tab w:val="num" w:pos="2160"/>
+        </w:tabs>
+        <w:ind w:left="2160" w:hanging="360"/>
+      </w:pPr>
+      <w:rPr>
+        <w:rFonts w:ascii="Wingdings" w:hAnsi="Wingdings" w:hint="default"/>
+        <w:sz w:val="20"/>
+      </w:rPr>
+    </w:lvl>
+    <w:lvl w:ilvl="3" w:tentative="1">
+      <w:start w:val="1"/>
+      <w:numFmt w:val="bullet"/>
+      <w:lvlText w:val=""/>
+      <w:lvlJc w:val="left"/>
+      <w:pPr>
+        <w:tabs>
+          <w:tab w:val="num" w:pos="2880"/>
+        </w:tabs>
+        <w:ind w:left="2880" w:hanging="360"/>
+      </w:pPr>
+      <w:rPr>
+        <w:rFonts w:ascii="Wingdings" w:hAnsi="Wingdings" w:hint="default"/>
+        <w:sz w:val="20"/>
+      </w:rPr>
+    </w:lvl>
+    <w:lvl w:ilvl="4" w:tentative="1">
+      <w:start w:val="1"/>
+      <w:numFmt w:val="bullet"/>
+      <w:lvlText w:val=""/>
+      <w:lvlJc w:val="left"/>
+      <w:pPr>
+        <w:tabs>
+          <w:tab w:val="num" w:pos="3600"/>
+        </w:tabs>
+        <w:ind w:left="3600" w:hanging="360"/>
+      </w:pPr>
+      <w:rPr>
+        <w:rFonts w:ascii="Wingdings" w:hAnsi="Wingdings" w:hint="default"/>
+        <w:sz w:val="20"/>
+      </w:rPr>
+    </w:lvl>
+    <w:lvl w:ilvl="5" w:tentative="1">
+      <w:start w:val="1"/>
+      <w:numFmt w:val="bullet"/>
+      <w:lvlText w:val=""/>
+      <w:lvlJc w:val="left"/>
+      <w:pPr>
+        <w:tabs>
+          <w:tab w:val="num" w:pos="4320"/>
+        </w:tabs>
+        <w:ind w:left="4320" w:hanging="360"/>
+      </w:pPr>
+      <w:rPr>
+        <w:rFonts w:ascii="Wingdings" w:hAnsi="Wingdings" w:hint="default"/>
+        <w:sz w:val="20"/>
+      </w:rPr>
+    </w:lvl>
+    <w:lvl w:ilvl="6" w:tentative="1">
+      <w:start w:val="1"/>
+      <w:numFmt w:val="bullet"/>
+      <w:lvlText w:val=""/>
+      <w:lvlJc w:val="left"/>
+      <w:pPr>
+        <w:tabs>
+          <w:tab w:val="num" w:pos="5040"/>
+        </w:tabs>
+        <w:ind w:left="5040" w:hanging="360"/>
+      </w:pPr>
+      <w:rPr>
+        <w:rFonts w:ascii="Wingdings" w:hAnsi="Wingdings" w:hint="default"/>
+        <w:sz w:val="20"/>
+      </w:rPr>
+    </w:lvl>
+    <w:lvl w:ilvl="7" w:tentative="1">
+      <w:start w:val="1"/>
+      <w:numFmt w:val="bullet"/>
+      <w:lvlText w:val=""/>
+      <w:lvlJc w:val="left"/>
+      <w:pPr>
+        <w:tabs>
+          <w:tab w:val="num" w:pos="5760"/>
+        </w:tabs>
+        <w:ind w:left="5760" w:hanging="360"/>
+      </w:pPr>
+      <w:rPr>
+        <w:rFonts w:ascii="Wingdings" w:hAnsi="Wingdings" w:hint="default"/>
+        <w:sz w:val="20"/>
+      </w:rPr>
+    </w:lvl>
+    <w:lvl w:ilvl="8" w:tentative="1">
+      <w:start w:val="1"/>
+      <w:numFmt w:val="bullet"/>
+      <w:lvlText w:val=""/>
+      <w:lvlJc w:val="left"/>
+      <w:pPr>
+        <w:tabs>
+          <w:tab w:val="num" w:pos="6480"/>
+        </w:tabs>
+        <w:ind w:left="6480" w:hanging="360"/>
+      </w:pPr>
+      <w:rPr>
+        <w:rFonts w:ascii="Wingdings" w:hAnsi="Wingdings" w:hint="default"/>
+        <w:sz w:val="20"/>
+      </w:rPr>
+    </w:lvl>
+  </w:abstractNum>
+  <w:abstractNum w:abstractNumId="10" w15:restartNumberingAfterBreak="0">
     <w:nsid w:val="257A6475"/>
     <w:multiLevelType w:val="hybridMultilevel"/>
     <w:tmpl w:val="C30A10EE"/>
@@ -4867,7 +6888,156 @@
       </w:pPr>
     </w:lvl>
   </w:abstractNum>
-  <w:abstractNum w:abstractNumId="8" w15:restartNumberingAfterBreak="0">
+  <w:abstractNum w:abstractNumId="11" w15:restartNumberingAfterBreak="0">
+    <w:nsid w:val="27BB6FDA"/>
+    <w:multiLevelType w:val="multilevel"/>
+    <w:tmpl w:val="76041768"/>
+    <w:lvl w:ilvl="0">
+      <w:start w:val="1"/>
+      <w:numFmt w:val="bullet"/>
+      <w:lvlText w:val=""/>
+      <w:lvlJc w:val="left"/>
+      <w:pPr>
+        <w:tabs>
+          <w:tab w:val="num" w:pos="720"/>
+        </w:tabs>
+        <w:ind w:left="720" w:hanging="360"/>
+      </w:pPr>
+      <w:rPr>
+        <w:rFonts w:ascii="Symbol" w:hAnsi="Symbol" w:hint="default"/>
+        <w:sz w:val="20"/>
+      </w:rPr>
+    </w:lvl>
+    <w:lvl w:ilvl="1" w:tentative="1">
+      <w:start w:val="1"/>
+      <w:numFmt w:val="bullet"/>
+      <w:lvlText w:val="o"/>
+      <w:lvlJc w:val="left"/>
+      <w:pPr>
+        <w:tabs>
+          <w:tab w:val="num" w:pos="1440"/>
+        </w:tabs>
+        <w:ind w:left="1440" w:hanging="360"/>
+      </w:pPr>
+      <w:rPr>
+        <w:rFonts w:ascii="Courier New" w:hAnsi="Courier New" w:hint="default"/>
+        <w:sz w:val="20"/>
+      </w:rPr>
+    </w:lvl>
+    <w:lvl w:ilvl="2" w:tentative="1">
+      <w:start w:val="1"/>
+      <w:numFmt w:val="bullet"/>
+      <w:lvlText w:val=""/>
+      <w:lvlJc w:val="left"/>
+      <w:pPr>
+        <w:tabs>
+          <w:tab w:val="num" w:pos="2160"/>
+        </w:tabs>
+        <w:ind w:left="2160" w:hanging="360"/>
+      </w:pPr>
+      <w:rPr>
+        <w:rFonts w:ascii="Wingdings" w:hAnsi="Wingdings" w:hint="default"/>
+        <w:sz w:val="20"/>
+      </w:rPr>
+    </w:lvl>
+    <w:lvl w:ilvl="3" w:tentative="1">
+      <w:start w:val="1"/>
+      <w:numFmt w:val="bullet"/>
+      <w:lvlText w:val=""/>
+      <w:lvlJc w:val="left"/>
+      <w:pPr>
+        <w:tabs>
+          <w:tab w:val="num" w:pos="2880"/>
+        </w:tabs>
+        <w:ind w:left="2880" w:hanging="360"/>
+      </w:pPr>
+      <w:rPr>
+        <w:rFonts w:ascii="Wingdings" w:hAnsi="Wingdings" w:hint="default"/>
+        <w:sz w:val="20"/>
+      </w:rPr>
+    </w:lvl>
+    <w:lvl w:ilvl="4" w:tentative="1">
+      <w:start w:val="1"/>
+      <w:numFmt w:val="bullet"/>
+      <w:lvlText w:val=""/>
+      <w:lvlJc w:val="left"/>
+      <w:pPr>
+        <w:tabs>
+          <w:tab w:val="num" w:pos="3600"/>
+        </w:tabs>
+        <w:ind w:left="3600" w:hanging="360"/>
+      </w:pPr>
+      <w:rPr>
+        <w:rFonts w:ascii="Wingdings" w:hAnsi="Wingdings" w:hint="default"/>
+        <w:sz w:val="20"/>
+      </w:rPr>
+    </w:lvl>
+    <w:lvl w:ilvl="5" w:tentative="1">
+      <w:start w:val="1"/>
+      <w:numFmt w:val="bullet"/>
+      <w:lvlText w:val=""/>
+      <w:lvlJc w:val="left"/>
+      <w:pPr>
+        <w:tabs>
+          <w:tab w:val="num" w:pos="4320"/>
+        </w:tabs>
+        <w:ind w:left="4320" w:hanging="360"/>
+      </w:pPr>
+      <w:rPr>
+        <w:rFonts w:ascii="Wingdings" w:hAnsi="Wingdings" w:hint="default"/>
+        <w:sz w:val="20"/>
+      </w:rPr>
+    </w:lvl>
+    <w:lvl w:ilvl="6" w:tentative="1">
+      <w:start w:val="1"/>
+      <w:numFmt w:val="bullet"/>
+      <w:lvlText w:val=""/>
+      <w:lvlJc w:val="left"/>
+      <w:pPr>
+        <w:tabs>
+          <w:tab w:val="num" w:pos="5040"/>
+        </w:tabs>
+        <w:ind w:left="5040" w:hanging="360"/>
+      </w:pPr>
+      <w:rPr>
+        <w:rFonts w:ascii="Wingdings" w:hAnsi="Wingdings" w:hint="default"/>
+        <w:sz w:val="20"/>
+      </w:rPr>
+    </w:lvl>
+    <w:lvl w:ilvl="7" w:tentative="1">
+      <w:start w:val="1"/>
+      <w:numFmt w:val="bullet"/>
+      <w:lvlText w:val=""/>
+      <w:lvlJc w:val="left"/>
+      <w:pPr>
+        <w:tabs>
+          <w:tab w:val="num" w:pos="5760"/>
+        </w:tabs>
+        <w:ind w:left="5760" w:hanging="360"/>
+      </w:pPr>
+      <w:rPr>
+        <w:rFonts w:ascii="Wingdings" w:hAnsi="Wingdings" w:hint="default"/>
+        <w:sz w:val="20"/>
+      </w:rPr>
+    </w:lvl>
+    <w:lvl w:ilvl="8" w:tentative="1">
+      <w:start w:val="1"/>
+      <w:numFmt w:val="bullet"/>
+      <w:lvlText w:val=""/>
+      <w:lvlJc w:val="left"/>
+      <w:pPr>
+        <w:tabs>
+          <w:tab w:val="num" w:pos="6480"/>
+        </w:tabs>
+        <w:ind w:left="6480" w:hanging="360"/>
+      </w:pPr>
+      <w:rPr>
+        <w:rFonts w:ascii="Wingdings" w:hAnsi="Wingdings" w:hint="default"/>
+        <w:sz w:val="20"/>
+      </w:rPr>
+    </w:lvl>
+  </w:abstractNum>
+  <w:abstractNum w:abstractNumId="12" w15:restartNumberingAfterBreak="0">
     <w:nsid w:val="2E424885"/>
     <w:multiLevelType w:val="hybridMultilevel"/>
     <w:tmpl w:val="6B343DE0"/>
@@ -4956,7 +7126,7 @@
       </w:pPr>
     </w:lvl>
   </w:abstractNum>
-  <w:abstractNum w:abstractNumId="9" w15:restartNumberingAfterBreak="0">
+  <w:abstractNum w:abstractNumId="13" w15:restartNumberingAfterBreak="0">
     <w:nsid w:val="32692961"/>
     <w:multiLevelType w:val="hybridMultilevel"/>
     <w:tmpl w:val="1F52CF5E"/>
@@ -5042,7 +7212,7 @@
       </w:pPr>
     </w:lvl>
   </w:abstractNum>
-  <w:abstractNum w:abstractNumId="10" w15:restartNumberingAfterBreak="0">
+  <w:abstractNum w:abstractNumId="14" w15:restartNumberingAfterBreak="0">
     <w:nsid w:val="377007FD"/>
     <w:multiLevelType w:val="hybridMultilevel"/>
     <w:tmpl w:val="0EB0D9D6"/>
@@ -5128,7 +7298,156 @@
       </w:pPr>
     </w:lvl>
   </w:abstractNum>
-  <w:abstractNum w:abstractNumId="11" w15:restartNumberingAfterBreak="0">
+  <w:abstractNum w:abstractNumId="15" w15:restartNumberingAfterBreak="0">
+    <w:nsid w:val="3AF3462C"/>
+    <w:multiLevelType w:val="multilevel"/>
+    <w:tmpl w:val="B2260196"/>
+    <w:lvl w:ilvl="0">
+      <w:start w:val="1"/>
+      <w:numFmt w:val="bullet"/>
+      <w:lvlText w:val=""/>
+      <w:lvlJc w:val="left"/>
+      <w:pPr>
+        <w:tabs>
+          <w:tab w:val="num" w:pos="720"/>
+        </w:tabs>
+        <w:ind w:left="720" w:hanging="360"/>
+      </w:pPr>
+      <w:rPr>
+        <w:rFonts w:ascii="Symbol" w:hAnsi="Symbol" w:hint="default"/>
+        <w:sz w:val="20"/>
+      </w:rPr>
+    </w:lvl>
+    <w:lvl w:ilvl="1">
+      <w:start w:val="1"/>
+      <w:numFmt w:val="bullet"/>
+      <w:lvlText w:val="o"/>
+      <w:lvlJc w:val="left"/>
+      <w:pPr>
+        <w:tabs>
+          <w:tab w:val="num" w:pos="1440"/>
+        </w:tabs>
+        <w:ind w:left="1440" w:hanging="360"/>
+      </w:pPr>
+      <w:rPr>
+        <w:rFonts w:ascii="Courier New" w:hAnsi="Courier New" w:hint="default"/>
+        <w:sz w:val="20"/>
+      </w:rPr>
+    </w:lvl>
+    <w:lvl w:ilvl="2" w:tentative="1">
+      <w:start w:val="1"/>
+      <w:numFmt w:val="bullet"/>
+      <w:lvlText w:val=""/>
+      <w:lvlJc w:val="left"/>
+      <w:pPr>
+        <w:tabs>
+          <w:tab w:val="num" w:pos="2160"/>
+        </w:tabs>
+        <w:ind w:left="2160" w:hanging="360"/>
+      </w:pPr>
+      <w:rPr>
+        <w:rFonts w:ascii="Wingdings" w:hAnsi="Wingdings" w:hint="default"/>
+        <w:sz w:val="20"/>
+      </w:rPr>
+    </w:lvl>
+    <w:lvl w:ilvl="3" w:tentative="1">
+      <w:start w:val="1"/>
+      <w:numFmt w:val="bullet"/>
+      <w:lvlText w:val=""/>
+      <w:lvlJc w:val="left"/>
+      <w:pPr>
+        <w:tabs>
+          <w:tab w:val="num" w:pos="2880"/>
+        </w:tabs>
+        <w:ind w:left="2880" w:hanging="360"/>
+      </w:pPr>
+      <w:rPr>
+        <w:rFonts w:ascii="Wingdings" w:hAnsi="Wingdings" w:hint="default"/>
+        <w:sz w:val="20"/>
+      </w:rPr>
+    </w:lvl>
+    <w:lvl w:ilvl="4" w:tentative="1">
+      <w:start w:val="1"/>
+      <w:numFmt w:val="bullet"/>
+      <w:lvlText w:val=""/>
+      <w:lvlJc w:val="left"/>
+      <w:pPr>
+        <w:tabs>
+          <w:tab w:val="num" w:pos="3600"/>
+        </w:tabs>
+        <w:ind w:left="3600" w:hanging="360"/>
+      </w:pPr>
+      <w:rPr>
+        <w:rFonts w:ascii="Wingdings" w:hAnsi="Wingdings" w:hint="default"/>
+        <w:sz w:val="20"/>
+      </w:rPr>
+    </w:lvl>
+    <w:lvl w:ilvl="5" w:tentative="1">
+      <w:start w:val="1"/>
+      <w:numFmt w:val="bullet"/>
+      <w:lvlText w:val=""/>
+      <w:lvlJc w:val="left"/>
+      <w:pPr>
+        <w:tabs>
+          <w:tab w:val="num" w:pos="4320"/>
+        </w:tabs>
+        <w:ind w:left="4320" w:hanging="360"/>
+      </w:pPr>
+      <w:rPr>
+        <w:rFonts w:ascii="Wingdings" w:hAnsi="Wingdings" w:hint="default"/>
+        <w:sz w:val="20"/>
+      </w:rPr>
+    </w:lvl>
+    <w:lvl w:ilvl="6" w:tentative="1">
+      <w:start w:val="1"/>
+      <w:numFmt w:val="bullet"/>
+      <w:lvlText w:val=""/>
+      <w:lvlJc w:val="left"/>
+      <w:pPr>
+        <w:tabs>
+          <w:tab w:val="num" w:pos="5040"/>
+        </w:tabs>
+        <w:ind w:left="5040" w:hanging="360"/>
+      </w:pPr>
+      <w:rPr>
+        <w:rFonts w:ascii="Wingdings" w:hAnsi="Wingdings" w:hint="default"/>
+        <w:sz w:val="20"/>
+      </w:rPr>
+    </w:lvl>
+    <w:lvl w:ilvl="7" w:tentative="1">
+      <w:start w:val="1"/>
+      <w:numFmt w:val="bullet"/>
+      <w:lvlText w:val=""/>
+      <w:lvlJc w:val="left"/>
+      <w:pPr>
+        <w:tabs>
+          <w:tab w:val="num" w:pos="5760"/>
+        </w:tabs>
+        <w:ind w:left="5760" w:hanging="360"/>
+      </w:pPr>
+      <w:rPr>
+        <w:rFonts w:ascii="Wingdings" w:hAnsi="Wingdings" w:hint="default"/>
+        <w:sz w:val="20"/>
+      </w:rPr>
+    </w:lvl>
+    <w:lvl w:ilvl="8" w:tentative="1">
+      <w:start w:val="1"/>
+      <w:numFmt w:val="bullet"/>
+      <w:lvlText w:val=""/>
+      <w:lvlJc w:val="left"/>
+      <w:pPr>
+        <w:tabs>
+          <w:tab w:val="num" w:pos="6480"/>
+        </w:tabs>
+        <w:ind w:left="6480" w:hanging="360"/>
+      </w:pPr>
+      <w:rPr>
+        <w:rFonts w:ascii="Wingdings" w:hAnsi="Wingdings" w:hint="default"/>
+        <w:sz w:val="20"/>
+      </w:rPr>
+    </w:lvl>
+  </w:abstractNum>
+  <w:abstractNum w:abstractNumId="16" w15:restartNumberingAfterBreak="0">
     <w:nsid w:val="3EEB7FF1"/>
     <w:multiLevelType w:val="hybridMultilevel"/>
     <w:tmpl w:val="636A73FE"/>
@@ -5217,7 +7536,7 @@
       </w:pPr>
     </w:lvl>
   </w:abstractNum>
-  <w:abstractNum w:abstractNumId="12" w15:restartNumberingAfterBreak="0">
+  <w:abstractNum w:abstractNumId="17" w15:restartNumberingAfterBreak="0">
     <w:nsid w:val="49674139"/>
     <w:multiLevelType w:val="hybridMultilevel"/>
     <w:tmpl w:val="BB9862D2"/>
@@ -5306,7 +7625,7 @@
       </w:pPr>
     </w:lvl>
   </w:abstractNum>
-  <w:abstractNum w:abstractNumId="13" w15:restartNumberingAfterBreak="0">
+  <w:abstractNum w:abstractNumId="18" w15:restartNumberingAfterBreak="0">
     <w:nsid w:val="4C0821F0"/>
     <w:multiLevelType w:val="hybridMultilevel"/>
     <w:tmpl w:val="CCF8CA82"/>
@@ -5395,7 +7714,7 @@
       </w:pPr>
     </w:lvl>
   </w:abstractNum>
-  <w:abstractNum w:abstractNumId="14" w15:restartNumberingAfterBreak="0">
+  <w:abstractNum w:abstractNumId="19" w15:restartNumberingAfterBreak="0">
     <w:nsid w:val="54156E72"/>
     <w:multiLevelType w:val="hybridMultilevel"/>
     <w:tmpl w:val="7B0032B2"/>
@@ -5484,7 +7803,7 @@
       </w:pPr>
     </w:lvl>
   </w:abstractNum>
-  <w:abstractNum w:abstractNumId="15" w15:restartNumberingAfterBreak="0">
+  <w:abstractNum w:abstractNumId="20" w15:restartNumberingAfterBreak="0">
     <w:nsid w:val="57FD608F"/>
     <w:multiLevelType w:val="hybridMultilevel"/>
     <w:tmpl w:val="BA1A117A"/>
@@ -5573,7 +7892,7 @@
       </w:pPr>
     </w:lvl>
   </w:abstractNum>
-  <w:abstractNum w:abstractNumId="16" w15:restartNumberingAfterBreak="0">
+  <w:abstractNum w:abstractNumId="21" w15:restartNumberingAfterBreak="0">
     <w:nsid w:val="63DA665C"/>
     <w:multiLevelType w:val="hybridMultilevel"/>
     <w:tmpl w:val="B26A448E"/>
@@ -5662,7 +7981,7 @@
       </w:pPr>
     </w:lvl>
   </w:abstractNum>
-  <w:abstractNum w:abstractNumId="17" w15:restartNumberingAfterBreak="0">
+  <w:abstractNum w:abstractNumId="22" w15:restartNumberingAfterBreak="0">
     <w:nsid w:val="67ED2EA7"/>
     <w:multiLevelType w:val="hybridMultilevel"/>
     <w:tmpl w:val="395CF898"/>
@@ -5751,7 +8070,156 @@
       </w:pPr>
     </w:lvl>
   </w:abstractNum>
-  <w:abstractNum w:abstractNumId="18" w15:restartNumberingAfterBreak="0">
+  <w:abstractNum w:abstractNumId="23" w15:restartNumberingAfterBreak="0">
+    <w:nsid w:val="6C45607C"/>
+    <w:multiLevelType w:val="multilevel"/>
+    <w:tmpl w:val="7F007F36"/>
+    <w:lvl w:ilvl="0">
+      <w:start w:val="1"/>
+      <w:numFmt w:val="bullet"/>
+      <w:lvlText w:val=""/>
+      <w:lvlJc w:val="left"/>
+      <w:pPr>
+        <w:tabs>
+          <w:tab w:val="num" w:pos="720"/>
+        </w:tabs>
+        <w:ind w:left="720" w:hanging="360"/>
+      </w:pPr>
+      <w:rPr>
+        <w:rFonts w:ascii="Symbol" w:hAnsi="Symbol" w:hint="default"/>
+        <w:sz w:val="20"/>
+      </w:rPr>
+    </w:lvl>
+    <w:lvl w:ilvl="1" w:tentative="1">
+      <w:start w:val="1"/>
+      <w:numFmt w:val="bullet"/>
+      <w:lvlText w:val="o"/>
+      <w:lvlJc w:val="left"/>
+      <w:pPr>
+        <w:tabs>
+          <w:tab w:val="num" w:pos="1440"/>
+        </w:tabs>
+        <w:ind w:left="1440" w:hanging="360"/>
+      </w:pPr>
+      <w:rPr>
+        <w:rFonts w:ascii="Courier New" w:hAnsi="Courier New" w:hint="default"/>
+        <w:sz w:val="20"/>
+      </w:rPr>
+    </w:lvl>
+    <w:lvl w:ilvl="2" w:tentative="1">
+      <w:start w:val="1"/>
+      <w:numFmt w:val="bullet"/>
+      <w:lvlText w:val=""/>
+      <w:lvlJc w:val="left"/>
+      <w:pPr>
+        <w:tabs>
+          <w:tab w:val="num" w:pos="2160"/>
+        </w:tabs>
+        <w:ind w:left="2160" w:hanging="360"/>
+      </w:pPr>
+      <w:rPr>
+        <w:rFonts w:ascii="Wingdings" w:hAnsi="Wingdings" w:hint="default"/>
+        <w:sz w:val="20"/>
+      </w:rPr>
+    </w:lvl>
+    <w:lvl w:ilvl="3" w:tentative="1">
+      <w:start w:val="1"/>
+      <w:numFmt w:val="bullet"/>
+      <w:lvlText w:val=""/>
+      <w:lvlJc w:val="left"/>
+      <w:pPr>
+        <w:tabs>
+          <w:tab w:val="num" w:pos="2880"/>
+        </w:tabs>
+        <w:ind w:left="2880" w:hanging="360"/>
+      </w:pPr>
+      <w:rPr>
+        <w:rFonts w:ascii="Wingdings" w:hAnsi="Wingdings" w:hint="default"/>
+        <w:sz w:val="20"/>
+      </w:rPr>
+    </w:lvl>
+    <w:lvl w:ilvl="4" w:tentative="1">
+      <w:start w:val="1"/>
+      <w:numFmt w:val="bullet"/>
+      <w:lvlText w:val=""/>
+      <w:lvlJc w:val="left"/>
+      <w:pPr>
+        <w:tabs>
+          <w:tab w:val="num" w:pos="3600"/>
+        </w:tabs>
+        <w:ind w:left="3600" w:hanging="360"/>
+      </w:pPr>
+      <w:rPr>
+        <w:rFonts w:ascii="Wingdings" w:hAnsi="Wingdings" w:hint="default"/>
+        <w:sz w:val="20"/>
+      </w:rPr>
+    </w:lvl>
+    <w:lvl w:ilvl="5" w:tentative="1">
+      <w:start w:val="1"/>
+      <w:numFmt w:val="bullet"/>
+      <w:lvlText w:val=""/>
+      <w:lvlJc w:val="left"/>
+      <w:pPr>
+        <w:tabs>
+          <w:tab w:val="num" w:pos="4320"/>
+        </w:tabs>
+        <w:ind w:left="4320" w:hanging="360"/>
+      </w:pPr>
+      <w:rPr>
+        <w:rFonts w:ascii="Wingdings" w:hAnsi="Wingdings" w:hint="default"/>
+        <w:sz w:val="20"/>
+      </w:rPr>
+    </w:lvl>
+    <w:lvl w:ilvl="6" w:tentative="1">
+      <w:start w:val="1"/>
+      <w:numFmt w:val="bullet"/>
+      <w:lvlText w:val=""/>
+      <w:lvlJc w:val="left"/>
+      <w:pPr>
+        <w:tabs>
+          <w:tab w:val="num" w:pos="5040"/>
+        </w:tabs>
+        <w:ind w:left="5040" w:hanging="360"/>
+      </w:pPr>
+      <w:rPr>
+        <w:rFonts w:ascii="Wingdings" w:hAnsi="Wingdings" w:hint="default"/>
+        <w:sz w:val="20"/>
+      </w:rPr>
+    </w:lvl>
+    <w:lvl w:ilvl="7" w:tentative="1">
+      <w:start w:val="1"/>
+      <w:numFmt w:val="bullet"/>
+      <w:lvlText w:val=""/>
+      <w:lvlJc w:val="left"/>
+      <w:pPr>
+        <w:tabs>
+          <w:tab w:val="num" w:pos="5760"/>
+        </w:tabs>
+        <w:ind w:left="5760" w:hanging="360"/>
+      </w:pPr>
+      <w:rPr>
+        <w:rFonts w:ascii="Wingdings" w:hAnsi="Wingdings" w:hint="default"/>
+        <w:sz w:val="20"/>
+      </w:rPr>
+    </w:lvl>
+    <w:lvl w:ilvl="8" w:tentative="1">
+      <w:start w:val="1"/>
+      <w:numFmt w:val="bullet"/>
+      <w:lvlText w:val=""/>
+      <w:lvlJc w:val="left"/>
+      <w:pPr>
+        <w:tabs>
+          <w:tab w:val="num" w:pos="6480"/>
+        </w:tabs>
+        <w:ind w:left="6480" w:hanging="360"/>
+      </w:pPr>
+      <w:rPr>
+        <w:rFonts w:ascii="Wingdings" w:hAnsi="Wingdings" w:hint="default"/>
+        <w:sz w:val="20"/>
+      </w:rPr>
+    </w:lvl>
+  </w:abstractNum>
+  <w:abstractNum w:abstractNumId="24" w15:restartNumberingAfterBreak="0">
     <w:nsid w:val="6FE045F8"/>
     <w:multiLevelType w:val="multilevel"/>
     <w:tmpl w:val="774AB44E"/>
@@ -5837,7 +8305,7 @@
       </w:pPr>
     </w:lvl>
   </w:abstractNum>
-  <w:abstractNum w:abstractNumId="19" w15:restartNumberingAfterBreak="0">
+  <w:abstractNum w:abstractNumId="25" w15:restartNumberingAfterBreak="0">
     <w:nsid w:val="718F4723"/>
     <w:multiLevelType w:val="hybridMultilevel"/>
     <w:tmpl w:val="6B343DE0"/>
@@ -5926,7 +8394,7 @@
       </w:pPr>
     </w:lvl>
   </w:abstractNum>
-  <w:abstractNum w:abstractNumId="20" w15:restartNumberingAfterBreak="0">
+  <w:abstractNum w:abstractNumId="26" w15:restartNumberingAfterBreak="0">
     <w:nsid w:val="72EA3E07"/>
     <w:multiLevelType w:val="multilevel"/>
     <w:tmpl w:val="774AB44E"/>
@@ -6012,7 +8480,7 @@
       </w:pPr>
     </w:lvl>
   </w:abstractNum>
-  <w:abstractNum w:abstractNumId="21" w15:restartNumberingAfterBreak="0">
+  <w:abstractNum w:abstractNumId="27" w15:restartNumberingAfterBreak="0">
     <w:nsid w:val="73FE31A1"/>
     <w:multiLevelType w:val="hybridMultilevel"/>
     <w:tmpl w:val="03204738"/>
@@ -6101,7 +8569,242 @@
       </w:pPr>
     </w:lvl>
   </w:abstractNum>
-  <w:abstractNum w:abstractNumId="22" w15:restartNumberingAfterBreak="0">
+  <w:abstractNum w:abstractNumId="28" w15:restartNumberingAfterBreak="0">
+    <w:nsid w:val="754A679F"/>
+    <w:multiLevelType w:val="multilevel"/>
+    <w:tmpl w:val="246214B0"/>
+    <w:lvl w:ilvl="0">
+      <w:start w:val="1"/>
+      <w:numFmt w:val="bullet"/>
+      <w:lvlText w:val=""/>
+      <w:lvlJc w:val="left"/>
+      <w:pPr>
+        <w:tabs>
+          <w:tab w:val="num" w:pos="720"/>
+        </w:tabs>
+        <w:ind w:left="720" w:hanging="360"/>
+      </w:pPr>
+      <w:rPr>
+        <w:rFonts w:ascii="Symbol" w:hAnsi="Symbol" w:hint="default"/>
+        <w:sz w:val="20"/>
+      </w:rPr>
+    </w:lvl>
+    <w:lvl w:ilvl="1" w:tentative="1">
+      <w:start w:val="1"/>
+      <w:numFmt w:val="bullet"/>
+      <w:lvlText w:val="o"/>
+      <w:lvlJc w:val="left"/>
+      <w:pPr>
+        <w:tabs>
+          <w:tab w:val="num" w:pos="1440"/>
+        </w:tabs>
+        <w:ind w:left="1440" w:hanging="360"/>
+      </w:pPr>
+      <w:rPr>
+        <w:rFonts w:ascii="Courier New" w:hAnsi="Courier New" w:hint="default"/>
+        <w:sz w:val="20"/>
+      </w:rPr>
+    </w:lvl>
+    <w:lvl w:ilvl="2" w:tentative="1">
+      <w:start w:val="1"/>
+      <w:numFmt w:val="bullet"/>
+      <w:lvlText w:val=""/>
+      <w:lvlJc w:val="left"/>
+      <w:pPr>
+        <w:tabs>
+          <w:tab w:val="num" w:pos="2160"/>
+        </w:tabs>
+        <w:ind w:left="2160" w:hanging="360"/>
+      </w:pPr>
+      <w:rPr>
+        <w:rFonts w:ascii="Wingdings" w:hAnsi="Wingdings" w:hint="default"/>
+        <w:sz w:val="20"/>
+      </w:rPr>
+    </w:lvl>
+    <w:lvl w:ilvl="3" w:tentative="1">
+      <w:start w:val="1"/>
+      <w:numFmt w:val="bullet"/>
+      <w:lvlText w:val=""/>
+      <w:lvlJc w:val="left"/>
+      <w:pPr>
+        <w:tabs>
+          <w:tab w:val="num" w:pos="2880"/>
+        </w:tabs>
+        <w:ind w:left="2880" w:hanging="360"/>
+      </w:pPr>
+      <w:rPr>
+        <w:rFonts w:ascii="Wingdings" w:hAnsi="Wingdings" w:hint="default"/>
+        <w:sz w:val="20"/>
+      </w:rPr>
+    </w:lvl>
+    <w:lvl w:ilvl="4" w:tentative="1">
+      <w:start w:val="1"/>
+      <w:numFmt w:val="bullet"/>
+      <w:lvlText w:val=""/>
+      <w:lvlJc w:val="left"/>
+      <w:pPr>
+        <w:tabs>
+          <w:tab w:val="num" w:pos="3600"/>
+        </w:tabs>
+        <w:ind w:left="3600" w:hanging="360"/>
+      </w:pPr>
+      <w:rPr>
+        <w:rFonts w:ascii="Wingdings" w:hAnsi="Wingdings" w:hint="default"/>
+        <w:sz w:val="20"/>
+      </w:rPr>
+    </w:lvl>
+    <w:lvl w:ilvl="5" w:tentative="1">
+      <w:start w:val="1"/>
+      <w:numFmt w:val="bullet"/>
+      <w:lvlText w:val=""/>
+      <w:lvlJc w:val="left"/>
+      <w:pPr>
+        <w:tabs>
+          <w:tab w:val="num" w:pos="4320"/>
+        </w:tabs>
+        <w:ind w:left="4320" w:hanging="360"/>
+      </w:pPr>
+      <w:rPr>
+        <w:rFonts w:ascii="Wingdings" w:hAnsi="Wingdings" w:hint="default"/>
+        <w:sz w:val="20"/>
+      </w:rPr>
+    </w:lvl>
+    <w:lvl w:ilvl="6" w:tentative="1">
+      <w:start w:val="1"/>
+      <w:numFmt w:val="bullet"/>
+      <w:lvlText w:val=""/>
+      <w:lvlJc w:val="left"/>
+      <w:pPr>
+        <w:tabs>
+          <w:tab w:val="num" w:pos="5040"/>
+        </w:tabs>
+        <w:ind w:left="5040" w:hanging="360"/>
+      </w:pPr>
+      <w:rPr>
+        <w:rFonts w:ascii="Wingdings" w:hAnsi="Wingdings" w:hint="default"/>
+        <w:sz w:val="20"/>
+      </w:rPr>
+    </w:lvl>
+    <w:lvl w:ilvl="7" w:tentative="1">
+      <w:start w:val="1"/>
+      <w:numFmt w:val="bullet"/>
+      <w:lvlText w:val=""/>
+      <w:lvlJc w:val="left"/>
+      <w:pPr>
+        <w:tabs>
+          <w:tab w:val="num" w:pos="5760"/>
+        </w:tabs>
+        <w:ind w:left="5760" w:hanging="360"/>
+      </w:pPr>
+      <w:rPr>
+        <w:rFonts w:ascii="Wingdings" w:hAnsi="Wingdings" w:hint="default"/>
+        <w:sz w:val="20"/>
+      </w:rPr>
+    </w:lvl>
+    <w:lvl w:ilvl="8" w:tentative="1">
+      <w:start w:val="1"/>
+      <w:numFmt w:val="bullet"/>
+      <w:lvlText w:val=""/>
+      <w:lvlJc w:val="left"/>
+      <w:pPr>
+        <w:tabs>
+          <w:tab w:val="num" w:pos="6480"/>
+        </w:tabs>
+        <w:ind w:left="6480" w:hanging="360"/>
+      </w:pPr>
+      <w:rPr>
+        <w:rFonts w:ascii="Wingdings" w:hAnsi="Wingdings" w:hint="default"/>
+        <w:sz w:val="20"/>
+      </w:rPr>
+    </w:lvl>
+  </w:abstractNum>
+  <w:abstractNum w:abstractNumId="29" w15:restartNumberingAfterBreak="0">
+    <w:nsid w:val="79504584"/>
+    <w:multiLevelType w:val="hybridMultilevel"/>
+    <w:tmpl w:val="8640B4A0"/>
+    <w:lvl w:ilvl="0" w:tplc="8FE85E34">
+      <w:start w:val="1"/>
+      <w:numFmt w:val="decimal"/>
+      <w:lvlText w:val="%1)"/>
+      <w:lvlJc w:val="left"/>
+      <w:pPr>
+        <w:ind w:left="1069" w:hanging="360"/>
+      </w:pPr>
+    </w:lvl>
+    <w:lvl w:ilvl="1" w:tplc="04190019">
+      <w:start w:val="1"/>
+      <w:numFmt w:val="lowerLetter"/>
+      <w:lvlText w:val="%2."/>
+      <w:lvlJc w:val="left"/>
+      <w:pPr>
+        <w:ind w:left="1789" w:hanging="360"/>
+      </w:pPr>
+    </w:lvl>
+    <w:lvl w:ilvl="2" w:tplc="0419001B">
+      <w:start w:val="1"/>
+      <w:numFmt w:val="lowerRoman"/>
+      <w:lvlText w:val="%3."/>
+      <w:lvlJc w:val="right"/>
+      <w:pPr>
+        <w:ind w:left="2509" w:hanging="180"/>
+      </w:pPr>
+    </w:lvl>
+    <w:lvl w:ilvl="3" w:tplc="0419000F">
+      <w:start w:val="1"/>
+      <w:numFmt w:val="decimal"/>
+      <w:lvlText w:val="%4."/>
+      <w:lvlJc w:val="left"/>
+      <w:pPr>
+        <w:ind w:left="3229" w:hanging="360"/>
+      </w:pPr>
+    </w:lvl>
+    <w:lvl w:ilvl="4" w:tplc="04190019">
+      <w:start w:val="1"/>
+      <w:numFmt w:val="lowerLetter"/>
+      <w:lvlText w:val="%5."/>
+      <w:lvlJc w:val="left"/>
+      <w:pPr>
+        <w:ind w:left="3949" w:hanging="360"/>
+      </w:pPr>
+    </w:lvl>
+    <w:lvl w:ilvl="5" w:tplc="0419001B">
+      <w:start w:val="1"/>
+      <w:numFmt w:val="lowerRoman"/>
+      <w:lvlText w:val="%6."/>
+      <w:lvlJc w:val="right"/>
+      <w:pPr>
+        <w:ind w:left="4669" w:hanging="180"/>
+      </w:pPr>
+    </w:lvl>
+    <w:lvl w:ilvl="6" w:tplc="0419000F">
+      <w:start w:val="1"/>
+      <w:numFmt w:val="decimal"/>
+      <w:lvlText w:val="%7."/>
+      <w:lvlJc w:val="left"/>
+      <w:pPr>
+        <w:ind w:left="5389" w:hanging="360"/>
+      </w:pPr>
+    </w:lvl>
+    <w:lvl w:ilvl="7" w:tplc="04190019">
+      <w:start w:val="1"/>
+      <w:numFmt w:val="lowerLetter"/>
+      <w:lvlText w:val="%8."/>
+      <w:lvlJc w:val="left"/>
+      <w:pPr>
+        <w:ind w:left="6109" w:hanging="360"/>
+      </w:pPr>
+    </w:lvl>
+    <w:lvl w:ilvl="8" w:tplc="0419001B">
+      <w:start w:val="1"/>
+      <w:numFmt w:val="lowerRoman"/>
+      <w:lvlText w:val="%9."/>
+      <w:lvlJc w:val="right"/>
+      <w:pPr>
+        <w:ind w:left="6829" w:hanging="180"/>
+      </w:pPr>
+    </w:lvl>
+  </w:abstractNum>
+  <w:abstractNum w:abstractNumId="30" w15:restartNumberingAfterBreak="0">
     <w:nsid w:val="7A8D4CEB"/>
     <w:multiLevelType w:val="hybridMultilevel"/>
     <w:tmpl w:val="573AE7E4"/>
@@ -6191,10 +8894,10 @@
     </w:lvl>
   </w:abstractNum>
   <w:num w:numId="1" w16cid:durableId="565800258">
-    <w:abstractNumId w:val="13"/>
+    <w:abstractNumId w:val="18"/>
   </w:num>
   <w:num w:numId="2" w16cid:durableId="11416471">
-    <w:abstractNumId w:val="6"/>
+    <w:abstractNumId w:val="8"/>
   </w:num>
   <w:num w:numId="3" w16cid:durableId="799498838">
     <w:abstractNumId w:val="0"/>
@@ -6227,10 +8930,10 @@
     </w:lvlOverride>
   </w:num>
   <w:num w:numId="4" w16cid:durableId="1934585457">
-    <w:abstractNumId w:val="5"/>
+    <w:abstractNumId w:val="7"/>
   </w:num>
   <w:num w:numId="5" w16cid:durableId="1737584590">
-    <w:abstractNumId w:val="18"/>
+    <w:abstractNumId w:val="24"/>
     <w:lvlOverride w:ilvl="0">
       <w:startOverride w:val="1"/>
     </w:lvlOverride>
@@ -6260,7 +8963,7 @@
     </w:lvlOverride>
   </w:num>
   <w:num w:numId="6" w16cid:durableId="1809667435">
-    <w:abstractNumId w:val="20"/>
+    <w:abstractNumId w:val="26"/>
     <w:lvlOverride w:ilvl="0">
       <w:startOverride w:val="1"/>
     </w:lvlOverride>
@@ -6320,7 +9023,7 @@
     </w:lvlOverride>
   </w:num>
   <w:num w:numId="8" w16cid:durableId="2106150278">
-    <w:abstractNumId w:val="10"/>
+    <w:abstractNumId w:val="14"/>
     <w:lvlOverride w:ilvl="0">
       <w:startOverride w:val="1"/>
     </w:lvlOverride>
@@ -6353,7 +9056,7 @@
     <w:abstractNumId w:val="1"/>
   </w:num>
   <w:num w:numId="10" w16cid:durableId="1218512313">
-    <w:abstractNumId w:val="9"/>
+    <w:abstractNumId w:val="13"/>
     <w:lvlOverride w:ilvl="0">
       <w:startOverride w:val="1"/>
     </w:lvlOverride>
@@ -6383,7 +9086,7 @@
     </w:lvlOverride>
   </w:num>
   <w:num w:numId="11" w16cid:durableId="1562054793">
-    <w:abstractNumId w:val="12"/>
+    <w:abstractNumId w:val="17"/>
   </w:num>
   <w:num w:numId="12" w16cid:durableId="413430083">
     <w:abstractNumId w:val="3"/>
@@ -6416,7 +9119,7 @@
     </w:lvlOverride>
   </w:num>
   <w:num w:numId="13" w16cid:durableId="715280958">
-    <w:abstractNumId w:val="7"/>
+    <w:abstractNumId w:val="10"/>
     <w:lvlOverride w:ilvl="0">
       <w:startOverride w:val="1"/>
     </w:lvlOverride>
@@ -6446,34 +9149,85 @@
     </w:lvlOverride>
   </w:num>
   <w:num w:numId="14" w16cid:durableId="152841993">
+    <w:abstractNumId w:val="21"/>
+  </w:num>
+  <w:num w:numId="15" w16cid:durableId="595022477">
     <w:abstractNumId w:val="16"/>
   </w:num>
-  <w:num w:numId="15" w16cid:durableId="595022477">
-    <w:abstractNumId w:val="11"/>
-  </w:num>
   <w:num w:numId="16" w16cid:durableId="1307659319">
-    <w:abstractNumId w:val="22"/>
+    <w:abstractNumId w:val="30"/>
   </w:num>
   <w:num w:numId="17" w16cid:durableId="739717338">
     <w:abstractNumId w:val="4"/>
   </w:num>
   <w:num w:numId="18" w16cid:durableId="1988044030">
+    <w:abstractNumId w:val="20"/>
+  </w:num>
+  <w:num w:numId="19" w16cid:durableId="781386472">
+    <w:abstractNumId w:val="12"/>
+  </w:num>
+  <w:num w:numId="20" w16cid:durableId="1419668164">
+    <w:abstractNumId w:val="25"/>
+  </w:num>
+  <w:num w:numId="21" w16cid:durableId="1908684009">
+    <w:abstractNumId w:val="27"/>
+  </w:num>
+  <w:num w:numId="22" w16cid:durableId="1529221898">
+    <w:abstractNumId w:val="22"/>
+  </w:num>
+  <w:num w:numId="23" w16cid:durableId="1876692203">
+    <w:abstractNumId w:val="19"/>
+  </w:num>
+  <w:num w:numId="24" w16cid:durableId="1053429795">
+    <w:abstractNumId w:val="29"/>
+    <w:lvlOverride w:ilvl="0">
+      <w:startOverride w:val="1"/>
+    </w:lvlOverride>
+    <w:lvlOverride w:ilvl="1">
+      <w:startOverride w:val="1"/>
+    </w:lvlOverride>
+    <w:lvlOverride w:ilvl="2">
+      <w:startOverride w:val="1"/>
+    </w:lvlOverride>
+    <w:lvlOverride w:ilvl="3">
+      <w:startOverride w:val="1"/>
+    </w:lvlOverride>
+    <w:lvlOverride w:ilvl="4">
+      <w:startOverride w:val="1"/>
+    </w:lvlOverride>
+    <w:lvlOverride w:ilvl="5">
+      <w:startOverride w:val="1"/>
+    </w:lvlOverride>
+    <w:lvlOverride w:ilvl="6">
+      <w:startOverride w:val="1"/>
+    </w:lvlOverride>
+    <w:lvlOverride w:ilvl="7">
+      <w:startOverride w:val="1"/>
+    </w:lvlOverride>
+    <w:lvlOverride w:ilvl="8">
+      <w:startOverride w:val="1"/>
+    </w:lvlOverride>
+  </w:num>
+  <w:num w:numId="25" w16cid:durableId="435103629">
+    <w:abstractNumId w:val="9"/>
+  </w:num>
+  <w:num w:numId="26" w16cid:durableId="940406587">
+    <w:abstractNumId w:val="11"/>
+  </w:num>
+  <w:num w:numId="27" w16cid:durableId="176312068">
     <w:abstractNumId w:val="15"/>
   </w:num>
-  <w:num w:numId="19" w16cid:durableId="781386472">
-    <w:abstractNumId w:val="8"/>
+  <w:num w:numId="28" w16cid:durableId="1526940414">
+    <w:abstractNumId w:val="6"/>
   </w:num>
-  <w:num w:numId="20" w16cid:durableId="1419668164">
-    <w:abstractNumId w:val="19"/>
+  <w:num w:numId="29" w16cid:durableId="1783645117">
+    <w:abstractNumId w:val="23"/>
   </w:num>
-  <w:num w:numId="21" w16cid:durableId="1908684009">
-    <w:abstractNumId w:val="21"/>
+  <w:num w:numId="30" w16cid:durableId="141967834">
+    <w:abstractNumId w:val="28"/>
   </w:num>
-  <w:num w:numId="22" w16cid:durableId="1529221898">
-    <w:abstractNumId w:val="17"/>
-  </w:num>
-  <w:num w:numId="23" w16cid:durableId="1876692203">
-    <w:abstractNumId w:val="14"/>
+  <w:num w:numId="31" w16cid:durableId="1368289775">
+    <w:abstractNumId w:val="5"/>
   </w:num>
 </w:numbering>
 </file>
@@ -6924,7 +9678,6 @@
   <w:style w:type="character" w:default="1" w:styleId="a0">
     <w:name w:val="Default Paragraph Font"/>
     <w:uiPriority w:val="1"/>
-    <w:semiHidden/>
     <w:unhideWhenUsed/>
   </w:style>
   <w:style w:type="table" w:default="1" w:styleId="a1">
@@ -7153,6 +9906,34 @@
     <w:rPr>
       <w:b/>
       <w:sz w:val="32"/>
+    </w:rPr>
+  </w:style>
+  <w:style w:type="paragraph" w:styleId="aa">
+    <w:name w:val="Normal (Web)"/>
+    <w:basedOn w:val="a"/>
+    <w:uiPriority w:val="99"/>
+    <w:semiHidden/>
+    <w:unhideWhenUsed/>
+    <w:rsid w:val="00D14703"/>
+    <w:pPr>
+      <w:spacing w:before="100" w:beforeAutospacing="1" w:after="100" w:afterAutospacing="1" w:line="240" w:lineRule="auto"/>
+    </w:pPr>
+    <w:rPr>
+      <w:rFonts w:ascii="Times New Roman" w:eastAsia="Times New Roman" w:hAnsi="Times New Roman" w:cs="Times New Roman"/>
+      <w:sz w:val="24"/>
+      <w:szCs w:val="24"/>
+      <w:lang w:eastAsia="ru-RU"/>
+    </w:rPr>
+  </w:style>
+  <w:style w:type="character" w:styleId="ab">
+    <w:name w:val="Strong"/>
+    <w:basedOn w:val="a0"/>
+    <w:uiPriority w:val="22"/>
+    <w:qFormat/>
+    <w:rsid w:val="00D14703"/>
+    <w:rPr>
+      <w:b/>
+      <w:bCs/>
     </w:rPr>
   </w:style>
 </w:styles>

</xml_diff>